<commit_message>
Tipagem explícita, casting e conversão de tipos - TypeScript
</commit_message>
<xml_diff>
--- a/TypeScript/Notas TypeScript.docx
+++ b/TypeScript/Notas TypeScript.docx
@@ -509,8 +509,6 @@
                 <w:numId w:val="1"/>
               </w:numPr>
             </w:pPr>
-            <w:bookmarkStart w:id="0" w:name="_GoBack"/>
-            <w:bookmarkEnd w:id="0"/>
           </w:p>
           <w:p/>
         </w:tc>
@@ -520,6 +518,1780 @@
       <w:pPr>
         <w:spacing w:after="0"/>
       </w:pPr>
+    </w:p>
+    <w:p>
+      <w:pPr>
+        <w:spacing w:after="0"/>
+        <w:rPr>
+          <w:rFonts w:ascii="Arial" w:hAnsi="Arial" w:cs="Arial"/>
+          <w:b/>
+          <w:bCs/>
+          <w:color w:val="3D464D"/>
+          <w:spacing w:val="-8"/>
+          <w:sz w:val="28"/>
+          <w:szCs w:val="28"/>
+          <w:shd w:val="clear" w:color="auto" w:fill="EDF1F2"/>
+        </w:rPr>
+      </w:pPr>
+      <w:r>
+        <w:rPr>
+          <w:rFonts w:ascii="Arial" w:hAnsi="Arial" w:cs="Arial"/>
+          <w:b/>
+          <w:bCs/>
+          <w:color w:val="3D464D"/>
+          <w:spacing w:val="-8"/>
+          <w:sz w:val="28"/>
+          <w:szCs w:val="28"/>
+          <w:shd w:val="clear" w:color="auto" w:fill="EDF1F2"/>
+        </w:rPr>
+        <w:t>Sobre casting explícito</w:t>
+      </w:r>
+    </w:p>
+    <w:p>
+      <w:pPr>
+        <w:shd w:val="clear" w:color="auto" w:fill="FFFFFF"/>
+        <w:spacing w:after="0" w:line="240" w:lineRule="auto"/>
+        <w:rPr>
+          <w:rFonts w:ascii="Times New Roman" w:eastAsia="Times New Roman" w:hAnsi="Times New Roman" w:cs="Times New Roman"/>
+          <w:color w:val="3D464D"/>
+          <w:sz w:val="27"/>
+          <w:szCs w:val="27"/>
+          <w:lang w:eastAsia="pt-BR"/>
+        </w:rPr>
+      </w:pPr>
+      <w:r>
+        <w:rPr>
+          <w:rFonts w:ascii="Times New Roman" w:eastAsia="Times New Roman" w:hAnsi="Times New Roman" w:cs="Times New Roman"/>
+          <w:color w:val="3D464D"/>
+          <w:sz w:val="27"/>
+          <w:szCs w:val="27"/>
+          <w:lang w:eastAsia="pt-BR"/>
+        </w:rPr>
+        <w:t xml:space="preserve">Em </w:t>
+      </w:r>
+      <w:proofErr w:type="spellStart"/>
+      <w:r>
+        <w:rPr>
+          <w:rFonts w:ascii="Times New Roman" w:eastAsia="Times New Roman" w:hAnsi="Times New Roman" w:cs="Times New Roman"/>
+          <w:color w:val="3D464D"/>
+          <w:sz w:val="27"/>
+          <w:szCs w:val="27"/>
+          <w:lang w:eastAsia="pt-BR"/>
+        </w:rPr>
+        <w:t>TypeScript</w:t>
+      </w:r>
+      <w:proofErr w:type="spellEnd"/>
+      <w:r>
+        <w:rPr>
+          <w:rFonts w:ascii="Times New Roman" w:eastAsia="Times New Roman" w:hAnsi="Times New Roman" w:cs="Times New Roman"/>
+          <w:color w:val="3D464D"/>
+          <w:sz w:val="27"/>
+          <w:szCs w:val="27"/>
+          <w:lang w:eastAsia="pt-BR"/>
+        </w:rPr>
+        <w:t>, podemos referenciar um dado de um tipo mais especializado através de um tipo mais genérico. Por exemplo:</w:t>
+      </w:r>
+    </w:p>
+    <w:p>
+      <w:pPr>
+        <w:shd w:val="clear" w:color="auto" w:fill="F0F3F5"/>
+        <w:tabs>
+          <w:tab w:val="left" w:pos="916"/>
+          <w:tab w:val="left" w:pos="1832"/>
+          <w:tab w:val="left" w:pos="2748"/>
+          <w:tab w:val="left" w:pos="3664"/>
+          <w:tab w:val="left" w:pos="4580"/>
+          <w:tab w:val="left" w:pos="5496"/>
+          <w:tab w:val="left" w:pos="6412"/>
+          <w:tab w:val="left" w:pos="7328"/>
+          <w:tab w:val="left" w:pos="8244"/>
+          <w:tab w:val="left" w:pos="9160"/>
+          <w:tab w:val="left" w:pos="10076"/>
+          <w:tab w:val="left" w:pos="10992"/>
+          <w:tab w:val="left" w:pos="11908"/>
+          <w:tab w:val="left" w:pos="12824"/>
+          <w:tab w:val="left" w:pos="13740"/>
+          <w:tab w:val="left" w:pos="14656"/>
+        </w:tabs>
+        <w:spacing w:after="0" w:line="240" w:lineRule="auto"/>
+        <w:rPr>
+          <w:rFonts w:ascii="Courier New" w:eastAsia="Times New Roman" w:hAnsi="Courier New" w:cs="Courier New"/>
+          <w:color w:val="3D464D"/>
+          <w:sz w:val="20"/>
+          <w:szCs w:val="20"/>
+          <w:lang w:eastAsia="pt-BR"/>
+        </w:rPr>
+      </w:pPr>
+      <w:proofErr w:type="spellStart"/>
+      <w:r>
+        <w:rPr>
+          <w:rFonts w:ascii="Courier New" w:eastAsia="Times New Roman" w:hAnsi="Courier New" w:cs="Courier New"/>
+          <w:color w:val="3D464D"/>
+          <w:sz w:val="20"/>
+          <w:szCs w:val="20"/>
+          <w:lang w:eastAsia="pt-BR"/>
+        </w:rPr>
+        <w:t>let</w:t>
+      </w:r>
+      <w:proofErr w:type="spellEnd"/>
+      <w:r>
+        <w:rPr>
+          <w:rFonts w:ascii="Courier New" w:eastAsia="Times New Roman" w:hAnsi="Courier New" w:cs="Courier New"/>
+          <w:color w:val="3D464D"/>
+          <w:sz w:val="20"/>
+          <w:szCs w:val="20"/>
+          <w:lang w:eastAsia="pt-BR"/>
+        </w:rPr>
+        <w:t xml:space="preserve"> x</w:t>
+      </w:r>
+      <w:r>
+        <w:rPr>
+          <w:rFonts w:ascii="Courier New" w:eastAsia="Times New Roman" w:hAnsi="Courier New" w:cs="Courier New"/>
+          <w:color w:val="999999"/>
+          <w:sz w:val="20"/>
+          <w:szCs w:val="20"/>
+          <w:lang w:eastAsia="pt-BR"/>
+        </w:rPr>
+        <w:t>:</w:t>
+      </w:r>
+      <w:r>
+        <w:rPr>
+          <w:rFonts w:ascii="Courier New" w:eastAsia="Times New Roman" w:hAnsi="Courier New" w:cs="Courier New"/>
+          <w:color w:val="3D464D"/>
+          <w:sz w:val="20"/>
+          <w:szCs w:val="20"/>
+          <w:lang w:eastAsia="pt-BR"/>
+        </w:rPr>
+        <w:t xml:space="preserve"> </w:t>
+      </w:r>
+      <w:proofErr w:type="spellStart"/>
+      <w:r>
+        <w:rPr>
+          <w:rFonts w:ascii="Courier New" w:eastAsia="Times New Roman" w:hAnsi="Courier New" w:cs="Courier New"/>
+          <w:color w:val="A67F59"/>
+          <w:sz w:val="20"/>
+          <w:szCs w:val="20"/>
+          <w:lang w:eastAsia="pt-BR"/>
+        </w:rPr>
+        <w:t>Element</w:t>
+      </w:r>
+      <w:proofErr w:type="spellEnd"/>
+      <w:r>
+        <w:rPr>
+          <w:rFonts w:ascii="Courier New" w:eastAsia="Times New Roman" w:hAnsi="Courier New" w:cs="Courier New"/>
+          <w:color w:val="999999"/>
+          <w:sz w:val="20"/>
+          <w:szCs w:val="20"/>
+          <w:lang w:eastAsia="pt-BR"/>
+        </w:rPr>
+        <w:t>;</w:t>
+      </w:r>
+    </w:p>
+    <w:p>
+      <w:pPr>
+        <w:shd w:val="clear" w:color="auto" w:fill="F0F3F5"/>
+        <w:tabs>
+          <w:tab w:val="left" w:pos="916"/>
+          <w:tab w:val="left" w:pos="1832"/>
+          <w:tab w:val="left" w:pos="2748"/>
+          <w:tab w:val="left" w:pos="3664"/>
+          <w:tab w:val="left" w:pos="4580"/>
+          <w:tab w:val="left" w:pos="5496"/>
+          <w:tab w:val="left" w:pos="6412"/>
+          <w:tab w:val="left" w:pos="7328"/>
+          <w:tab w:val="left" w:pos="8244"/>
+          <w:tab w:val="left" w:pos="9160"/>
+          <w:tab w:val="left" w:pos="10076"/>
+          <w:tab w:val="left" w:pos="10992"/>
+          <w:tab w:val="left" w:pos="11908"/>
+          <w:tab w:val="left" w:pos="12824"/>
+          <w:tab w:val="left" w:pos="13740"/>
+          <w:tab w:val="left" w:pos="14656"/>
+        </w:tabs>
+        <w:spacing w:after="0" w:line="240" w:lineRule="auto"/>
+        <w:rPr>
+          <w:rFonts w:ascii="Courier New" w:eastAsia="Times New Roman" w:hAnsi="Courier New" w:cs="Courier New"/>
+          <w:color w:val="3D464D"/>
+          <w:sz w:val="20"/>
+          <w:szCs w:val="20"/>
+          <w:lang w:eastAsia="pt-BR"/>
+        </w:rPr>
+      </w:pPr>
+      <w:proofErr w:type="spellStart"/>
+      <w:r>
+        <w:rPr>
+          <w:rFonts w:ascii="Courier New" w:eastAsia="Times New Roman" w:hAnsi="Courier New" w:cs="Courier New"/>
+          <w:color w:val="3D464D"/>
+          <w:sz w:val="20"/>
+          <w:szCs w:val="20"/>
+          <w:lang w:eastAsia="pt-BR"/>
+        </w:rPr>
+        <w:t>let</w:t>
+      </w:r>
+      <w:proofErr w:type="spellEnd"/>
+      <w:r>
+        <w:rPr>
+          <w:rFonts w:ascii="Courier New" w:eastAsia="Times New Roman" w:hAnsi="Courier New" w:cs="Courier New"/>
+          <w:color w:val="3D464D"/>
+          <w:sz w:val="20"/>
+          <w:szCs w:val="20"/>
+          <w:lang w:eastAsia="pt-BR"/>
+        </w:rPr>
+        <w:t xml:space="preserve"> y</w:t>
+      </w:r>
+      <w:r>
+        <w:rPr>
+          <w:rFonts w:ascii="Courier New" w:eastAsia="Times New Roman" w:hAnsi="Courier New" w:cs="Courier New"/>
+          <w:color w:val="999999"/>
+          <w:sz w:val="20"/>
+          <w:szCs w:val="20"/>
+          <w:lang w:eastAsia="pt-BR"/>
+        </w:rPr>
+        <w:t>:</w:t>
+      </w:r>
+      <w:r>
+        <w:rPr>
+          <w:rFonts w:ascii="Courier New" w:eastAsia="Times New Roman" w:hAnsi="Courier New" w:cs="Courier New"/>
+          <w:color w:val="3D464D"/>
+          <w:sz w:val="20"/>
+          <w:szCs w:val="20"/>
+          <w:lang w:eastAsia="pt-BR"/>
+        </w:rPr>
+        <w:t xml:space="preserve"> </w:t>
+      </w:r>
+      <w:proofErr w:type="spellStart"/>
+      <w:r>
+        <w:rPr>
+          <w:rFonts w:ascii="Courier New" w:eastAsia="Times New Roman" w:hAnsi="Courier New" w:cs="Courier New"/>
+          <w:color w:val="A67F59"/>
+          <w:sz w:val="20"/>
+          <w:szCs w:val="20"/>
+          <w:lang w:eastAsia="pt-BR"/>
+        </w:rPr>
+        <w:t>HTMLInputElement</w:t>
+      </w:r>
+      <w:proofErr w:type="spellEnd"/>
+      <w:r>
+        <w:rPr>
+          <w:rFonts w:ascii="Courier New" w:eastAsia="Times New Roman" w:hAnsi="Courier New" w:cs="Courier New"/>
+          <w:color w:val="999999"/>
+          <w:sz w:val="20"/>
+          <w:szCs w:val="20"/>
+          <w:lang w:eastAsia="pt-BR"/>
+        </w:rPr>
+        <w:t>;</w:t>
+      </w:r>
+    </w:p>
+    <w:p>
+      <w:pPr>
+        <w:shd w:val="clear" w:color="auto" w:fill="F0F3F5"/>
+        <w:tabs>
+          <w:tab w:val="left" w:pos="916"/>
+          <w:tab w:val="left" w:pos="1832"/>
+          <w:tab w:val="left" w:pos="2748"/>
+          <w:tab w:val="left" w:pos="3664"/>
+          <w:tab w:val="left" w:pos="4580"/>
+          <w:tab w:val="left" w:pos="5496"/>
+          <w:tab w:val="left" w:pos="6412"/>
+          <w:tab w:val="left" w:pos="7328"/>
+          <w:tab w:val="left" w:pos="8244"/>
+          <w:tab w:val="left" w:pos="9160"/>
+          <w:tab w:val="left" w:pos="10076"/>
+          <w:tab w:val="left" w:pos="10992"/>
+          <w:tab w:val="left" w:pos="11908"/>
+          <w:tab w:val="left" w:pos="12824"/>
+          <w:tab w:val="left" w:pos="13740"/>
+          <w:tab w:val="left" w:pos="14656"/>
+        </w:tabs>
+        <w:spacing w:after="0" w:line="240" w:lineRule="auto"/>
+        <w:rPr>
+          <w:rFonts w:ascii="Consolas" w:eastAsia="Times New Roman" w:hAnsi="Consolas" w:cs="Courier New"/>
+          <w:color w:val="3D464D"/>
+          <w:sz w:val="27"/>
+          <w:szCs w:val="27"/>
+          <w:lang w:eastAsia="pt-BR"/>
+        </w:rPr>
+      </w:pPr>
+      <w:r>
+        <w:rPr>
+          <w:rFonts w:ascii="Courier New" w:eastAsia="Times New Roman" w:hAnsi="Courier New" w:cs="Courier New"/>
+          <w:color w:val="3D464D"/>
+          <w:sz w:val="20"/>
+          <w:szCs w:val="20"/>
+          <w:lang w:eastAsia="pt-BR"/>
+        </w:rPr>
+        <w:t xml:space="preserve">x </w:t>
+      </w:r>
+      <w:r>
+        <w:rPr>
+          <w:rFonts w:ascii="Courier New" w:eastAsia="Times New Roman" w:hAnsi="Courier New" w:cs="Courier New"/>
+          <w:color w:val="999999"/>
+          <w:sz w:val="20"/>
+          <w:szCs w:val="20"/>
+          <w:lang w:eastAsia="pt-BR"/>
+        </w:rPr>
+        <w:t>=</w:t>
+      </w:r>
+      <w:r>
+        <w:rPr>
+          <w:rFonts w:ascii="Courier New" w:eastAsia="Times New Roman" w:hAnsi="Courier New" w:cs="Courier New"/>
+          <w:color w:val="3D464D"/>
+          <w:sz w:val="20"/>
+          <w:szCs w:val="20"/>
+          <w:lang w:eastAsia="pt-BR"/>
+        </w:rPr>
+        <w:t xml:space="preserve"> y</w:t>
+      </w:r>
+      <w:r>
+        <w:rPr>
+          <w:rFonts w:ascii="Courier New" w:eastAsia="Times New Roman" w:hAnsi="Courier New" w:cs="Courier New"/>
+          <w:color w:val="999999"/>
+          <w:sz w:val="20"/>
+          <w:szCs w:val="20"/>
+          <w:lang w:eastAsia="pt-BR"/>
+        </w:rPr>
+        <w:t>;</w:t>
+      </w:r>
+      <w:r>
+        <w:rPr>
+          <w:rFonts w:ascii="Courier New" w:eastAsia="Times New Roman" w:hAnsi="Courier New" w:cs="Courier New"/>
+          <w:color w:val="3D464D"/>
+          <w:sz w:val="20"/>
+          <w:szCs w:val="20"/>
+          <w:lang w:eastAsia="pt-BR"/>
+        </w:rPr>
+        <w:t xml:space="preserve"> </w:t>
+      </w:r>
+      <w:r>
+        <w:rPr>
+          <w:rFonts w:ascii="Courier New" w:eastAsia="Times New Roman" w:hAnsi="Courier New" w:cs="Courier New"/>
+          <w:color w:val="708090"/>
+          <w:sz w:val="20"/>
+          <w:szCs w:val="20"/>
+          <w:lang w:eastAsia="pt-BR"/>
+        </w:rPr>
+        <w:t>// funciona!</w:t>
+      </w:r>
+    </w:p>
+    <w:p>
+      <w:pPr>
+        <w:shd w:val="clear" w:color="auto" w:fill="FFFFFF"/>
+        <w:spacing w:after="0" w:line="240" w:lineRule="auto"/>
+        <w:rPr>
+          <w:rFonts w:ascii="Times New Roman" w:eastAsia="Times New Roman" w:hAnsi="Times New Roman" w:cs="Times New Roman"/>
+          <w:color w:val="3D464D"/>
+          <w:sz w:val="27"/>
+          <w:szCs w:val="27"/>
+          <w:lang w:eastAsia="pt-BR"/>
+        </w:rPr>
+      </w:pPr>
+      <w:r>
+        <w:rPr>
+          <w:rFonts w:ascii="Times New Roman" w:eastAsia="Times New Roman" w:hAnsi="Times New Roman" w:cs="Times New Roman"/>
+          <w:color w:val="3D464D"/>
+          <w:sz w:val="27"/>
+          <w:szCs w:val="27"/>
+          <w:lang w:eastAsia="pt-BR"/>
+        </w:rPr>
+        <w:t>O código acima é possível, porque todo </w:t>
+      </w:r>
+      <w:proofErr w:type="spellStart"/>
+      <w:r>
+        <w:rPr>
+          <w:rFonts w:ascii="Courier New" w:eastAsia="Times New Roman" w:hAnsi="Courier New" w:cs="Courier New"/>
+          <w:color w:val="3D464D"/>
+          <w:sz w:val="23"/>
+          <w:szCs w:val="23"/>
+          <w:shd w:val="clear" w:color="auto" w:fill="F0F3F5"/>
+          <w:lang w:eastAsia="pt-BR"/>
+        </w:rPr>
+        <w:t>HTMLInputElement</w:t>
+      </w:r>
+      <w:proofErr w:type="spellEnd"/>
+      <w:r>
+        <w:rPr>
+          <w:rFonts w:ascii="Times New Roman" w:eastAsia="Times New Roman" w:hAnsi="Times New Roman" w:cs="Times New Roman"/>
+          <w:color w:val="3D464D"/>
+          <w:sz w:val="27"/>
+          <w:szCs w:val="27"/>
+          <w:lang w:eastAsia="pt-BR"/>
+        </w:rPr>
+        <w:t> é um </w:t>
+      </w:r>
+      <w:proofErr w:type="spellStart"/>
+      <w:r>
+        <w:rPr>
+          <w:rFonts w:ascii="Courier New" w:eastAsia="Times New Roman" w:hAnsi="Courier New" w:cs="Courier New"/>
+          <w:color w:val="3D464D"/>
+          <w:sz w:val="23"/>
+          <w:szCs w:val="23"/>
+          <w:shd w:val="clear" w:color="auto" w:fill="F0F3F5"/>
+          <w:lang w:eastAsia="pt-BR"/>
+        </w:rPr>
+        <w:t>Element</w:t>
+      </w:r>
+      <w:proofErr w:type="spellEnd"/>
+      <w:r>
+        <w:rPr>
+          <w:rFonts w:ascii="Times New Roman" w:eastAsia="Times New Roman" w:hAnsi="Times New Roman" w:cs="Times New Roman"/>
+          <w:color w:val="3D464D"/>
+          <w:sz w:val="27"/>
+          <w:szCs w:val="27"/>
+          <w:lang w:eastAsia="pt-BR"/>
+        </w:rPr>
+        <w:t xml:space="preserve">. O que ocorre é um casting implícito, no qual o desenvolvedor não precisa atuar. Contudo, nem todo </w:t>
+      </w:r>
+      <w:proofErr w:type="spellStart"/>
+      <w:r>
+        <w:rPr>
+          <w:rFonts w:ascii="Times New Roman" w:eastAsia="Times New Roman" w:hAnsi="Times New Roman" w:cs="Times New Roman"/>
+          <w:color w:val="3D464D"/>
+          <w:sz w:val="27"/>
+          <w:szCs w:val="27"/>
+          <w:lang w:eastAsia="pt-BR"/>
+        </w:rPr>
+        <w:t>Element</w:t>
+      </w:r>
+      <w:proofErr w:type="spellEnd"/>
+      <w:r>
+        <w:rPr>
+          <w:rFonts w:ascii="Times New Roman" w:eastAsia="Times New Roman" w:hAnsi="Times New Roman" w:cs="Times New Roman"/>
+          <w:color w:val="3D464D"/>
+          <w:sz w:val="27"/>
+          <w:szCs w:val="27"/>
+          <w:lang w:eastAsia="pt-BR"/>
+        </w:rPr>
+        <w:t xml:space="preserve"> é um </w:t>
+      </w:r>
+      <w:proofErr w:type="spellStart"/>
+      <w:r>
+        <w:rPr>
+          <w:rFonts w:ascii="Times New Roman" w:eastAsia="Times New Roman" w:hAnsi="Times New Roman" w:cs="Times New Roman"/>
+          <w:color w:val="3D464D"/>
+          <w:sz w:val="27"/>
+          <w:szCs w:val="27"/>
+          <w:lang w:eastAsia="pt-BR"/>
+        </w:rPr>
+        <w:t>HTMLInputElement</w:t>
+      </w:r>
+      <w:proofErr w:type="spellEnd"/>
+      <w:r>
+        <w:rPr>
+          <w:rFonts w:ascii="Times New Roman" w:eastAsia="Times New Roman" w:hAnsi="Times New Roman" w:cs="Times New Roman"/>
+          <w:color w:val="3D464D"/>
+          <w:sz w:val="27"/>
+          <w:szCs w:val="27"/>
+          <w:lang w:eastAsia="pt-BR"/>
+        </w:rPr>
+        <w:t>.</w:t>
+      </w:r>
+    </w:p>
+    <w:p>
+      <w:pPr>
+        <w:shd w:val="clear" w:color="auto" w:fill="FFFFFF"/>
+        <w:spacing w:before="360" w:after="360" w:line="240" w:lineRule="auto"/>
+        <w:rPr>
+          <w:rFonts w:ascii="Times New Roman" w:eastAsia="Times New Roman" w:hAnsi="Times New Roman" w:cs="Times New Roman"/>
+          <w:color w:val="3D464D"/>
+          <w:sz w:val="27"/>
+          <w:szCs w:val="27"/>
+          <w:lang w:eastAsia="pt-BR"/>
+        </w:rPr>
+      </w:pPr>
+      <w:r>
+        <w:rPr>
+          <w:rFonts w:ascii="Times New Roman" w:eastAsia="Times New Roman" w:hAnsi="Times New Roman" w:cs="Times New Roman"/>
+          <w:color w:val="3D464D"/>
+          <w:sz w:val="27"/>
+          <w:szCs w:val="27"/>
+          <w:lang w:eastAsia="pt-BR"/>
+        </w:rPr>
+        <w:t>Por isso não podemos fazer:</w:t>
+      </w:r>
+    </w:p>
+    <w:p>
+      <w:pPr>
+        <w:shd w:val="clear" w:color="auto" w:fill="F0F3F5"/>
+        <w:tabs>
+          <w:tab w:val="left" w:pos="916"/>
+          <w:tab w:val="left" w:pos="1832"/>
+          <w:tab w:val="left" w:pos="2748"/>
+          <w:tab w:val="left" w:pos="3664"/>
+          <w:tab w:val="left" w:pos="4580"/>
+          <w:tab w:val="left" w:pos="5496"/>
+          <w:tab w:val="left" w:pos="6412"/>
+          <w:tab w:val="left" w:pos="7328"/>
+          <w:tab w:val="left" w:pos="8244"/>
+          <w:tab w:val="left" w:pos="9160"/>
+          <w:tab w:val="left" w:pos="10076"/>
+          <w:tab w:val="left" w:pos="10992"/>
+          <w:tab w:val="left" w:pos="11908"/>
+          <w:tab w:val="left" w:pos="12824"/>
+          <w:tab w:val="left" w:pos="13740"/>
+          <w:tab w:val="left" w:pos="14656"/>
+        </w:tabs>
+        <w:spacing w:after="0" w:line="240" w:lineRule="auto"/>
+        <w:rPr>
+          <w:rFonts w:ascii="Courier New" w:eastAsia="Times New Roman" w:hAnsi="Courier New" w:cs="Courier New"/>
+          <w:color w:val="3D464D"/>
+          <w:sz w:val="20"/>
+          <w:szCs w:val="20"/>
+          <w:lang w:val="en-US" w:eastAsia="pt-BR"/>
+        </w:rPr>
+      </w:pPr>
+      <w:r>
+        <w:rPr>
+          <w:rFonts w:ascii="Courier New" w:eastAsia="Times New Roman" w:hAnsi="Courier New" w:cs="Courier New"/>
+          <w:color w:val="3D464D"/>
+          <w:sz w:val="20"/>
+          <w:szCs w:val="20"/>
+          <w:lang w:val="en-US" w:eastAsia="pt-BR"/>
+        </w:rPr>
+        <w:t>let x</w:t>
+      </w:r>
+      <w:r>
+        <w:rPr>
+          <w:rFonts w:ascii="Courier New" w:eastAsia="Times New Roman" w:hAnsi="Courier New" w:cs="Courier New"/>
+          <w:color w:val="999999"/>
+          <w:sz w:val="20"/>
+          <w:szCs w:val="20"/>
+          <w:lang w:val="en-US" w:eastAsia="pt-BR"/>
+        </w:rPr>
+        <w:t>:</w:t>
+      </w:r>
+      <w:r>
+        <w:rPr>
+          <w:rFonts w:ascii="Courier New" w:eastAsia="Times New Roman" w:hAnsi="Courier New" w:cs="Courier New"/>
+          <w:color w:val="3D464D"/>
+          <w:sz w:val="20"/>
+          <w:szCs w:val="20"/>
+          <w:lang w:val="en-US" w:eastAsia="pt-BR"/>
+        </w:rPr>
+        <w:t xml:space="preserve"> </w:t>
+      </w:r>
+      <w:r>
+        <w:rPr>
+          <w:rFonts w:ascii="Courier New" w:eastAsia="Times New Roman" w:hAnsi="Courier New" w:cs="Courier New"/>
+          <w:color w:val="A67F59"/>
+          <w:sz w:val="20"/>
+          <w:szCs w:val="20"/>
+          <w:lang w:val="en-US" w:eastAsia="pt-BR"/>
+        </w:rPr>
+        <w:t>Element</w:t>
+      </w:r>
+      <w:r>
+        <w:rPr>
+          <w:rFonts w:ascii="Courier New" w:eastAsia="Times New Roman" w:hAnsi="Courier New" w:cs="Courier New"/>
+          <w:color w:val="999999"/>
+          <w:sz w:val="20"/>
+          <w:szCs w:val="20"/>
+          <w:lang w:val="en-US" w:eastAsia="pt-BR"/>
+        </w:rPr>
+        <w:t>;</w:t>
+      </w:r>
+    </w:p>
+    <w:p>
+      <w:pPr>
+        <w:shd w:val="clear" w:color="auto" w:fill="F0F3F5"/>
+        <w:tabs>
+          <w:tab w:val="left" w:pos="916"/>
+          <w:tab w:val="left" w:pos="1832"/>
+          <w:tab w:val="left" w:pos="2748"/>
+          <w:tab w:val="left" w:pos="3664"/>
+          <w:tab w:val="left" w:pos="4580"/>
+          <w:tab w:val="left" w:pos="5496"/>
+          <w:tab w:val="left" w:pos="6412"/>
+          <w:tab w:val="left" w:pos="7328"/>
+          <w:tab w:val="left" w:pos="8244"/>
+          <w:tab w:val="left" w:pos="9160"/>
+          <w:tab w:val="left" w:pos="10076"/>
+          <w:tab w:val="left" w:pos="10992"/>
+          <w:tab w:val="left" w:pos="11908"/>
+          <w:tab w:val="left" w:pos="12824"/>
+          <w:tab w:val="left" w:pos="13740"/>
+          <w:tab w:val="left" w:pos="14656"/>
+        </w:tabs>
+        <w:spacing w:after="0" w:line="240" w:lineRule="auto"/>
+        <w:rPr>
+          <w:rFonts w:ascii="Courier New" w:eastAsia="Times New Roman" w:hAnsi="Courier New" w:cs="Courier New"/>
+          <w:color w:val="3D464D"/>
+          <w:sz w:val="20"/>
+          <w:szCs w:val="20"/>
+          <w:lang w:val="en-US" w:eastAsia="pt-BR"/>
+        </w:rPr>
+      </w:pPr>
+      <w:r>
+        <w:rPr>
+          <w:rFonts w:ascii="Courier New" w:eastAsia="Times New Roman" w:hAnsi="Courier New" w:cs="Courier New"/>
+          <w:color w:val="3D464D"/>
+          <w:sz w:val="20"/>
+          <w:szCs w:val="20"/>
+          <w:lang w:val="en-US" w:eastAsia="pt-BR"/>
+        </w:rPr>
+        <w:t>let y</w:t>
+      </w:r>
+      <w:r>
+        <w:rPr>
+          <w:rFonts w:ascii="Courier New" w:eastAsia="Times New Roman" w:hAnsi="Courier New" w:cs="Courier New"/>
+          <w:color w:val="999999"/>
+          <w:sz w:val="20"/>
+          <w:szCs w:val="20"/>
+          <w:lang w:val="en-US" w:eastAsia="pt-BR"/>
+        </w:rPr>
+        <w:t>:</w:t>
+      </w:r>
+      <w:r>
+        <w:rPr>
+          <w:rFonts w:ascii="Courier New" w:eastAsia="Times New Roman" w:hAnsi="Courier New" w:cs="Courier New"/>
+          <w:color w:val="3D464D"/>
+          <w:sz w:val="20"/>
+          <w:szCs w:val="20"/>
+          <w:lang w:val="en-US" w:eastAsia="pt-BR"/>
+        </w:rPr>
+        <w:t xml:space="preserve"> </w:t>
+      </w:r>
+      <w:proofErr w:type="spellStart"/>
+      <w:r>
+        <w:rPr>
+          <w:rFonts w:ascii="Courier New" w:eastAsia="Times New Roman" w:hAnsi="Courier New" w:cs="Courier New"/>
+          <w:color w:val="A67F59"/>
+          <w:sz w:val="20"/>
+          <w:szCs w:val="20"/>
+          <w:lang w:val="en-US" w:eastAsia="pt-BR"/>
+        </w:rPr>
+        <w:t>HTMLInputElement</w:t>
+      </w:r>
+      <w:proofErr w:type="spellEnd"/>
+      <w:r>
+        <w:rPr>
+          <w:rFonts w:ascii="Courier New" w:eastAsia="Times New Roman" w:hAnsi="Courier New" w:cs="Courier New"/>
+          <w:color w:val="999999"/>
+          <w:sz w:val="20"/>
+          <w:szCs w:val="20"/>
+          <w:lang w:val="en-US" w:eastAsia="pt-BR"/>
+        </w:rPr>
+        <w:t>;</w:t>
+      </w:r>
+    </w:p>
+    <w:p>
+      <w:pPr>
+        <w:shd w:val="clear" w:color="auto" w:fill="F0F3F5"/>
+        <w:tabs>
+          <w:tab w:val="left" w:pos="916"/>
+          <w:tab w:val="left" w:pos="1832"/>
+          <w:tab w:val="left" w:pos="2748"/>
+          <w:tab w:val="left" w:pos="3664"/>
+          <w:tab w:val="left" w:pos="4580"/>
+          <w:tab w:val="left" w:pos="5496"/>
+          <w:tab w:val="left" w:pos="6412"/>
+          <w:tab w:val="left" w:pos="7328"/>
+          <w:tab w:val="left" w:pos="8244"/>
+          <w:tab w:val="left" w:pos="9160"/>
+          <w:tab w:val="left" w:pos="10076"/>
+          <w:tab w:val="left" w:pos="10992"/>
+          <w:tab w:val="left" w:pos="11908"/>
+          <w:tab w:val="left" w:pos="12824"/>
+          <w:tab w:val="left" w:pos="13740"/>
+          <w:tab w:val="left" w:pos="14656"/>
+        </w:tabs>
+        <w:spacing w:after="0" w:line="240" w:lineRule="auto"/>
+        <w:rPr>
+          <w:rFonts w:ascii="Consolas" w:eastAsia="Times New Roman" w:hAnsi="Consolas" w:cs="Courier New"/>
+          <w:color w:val="3D464D"/>
+          <w:sz w:val="27"/>
+          <w:szCs w:val="27"/>
+          <w:lang w:eastAsia="pt-BR"/>
+        </w:rPr>
+      </w:pPr>
+      <w:r>
+        <w:rPr>
+          <w:rFonts w:ascii="Courier New" w:eastAsia="Times New Roman" w:hAnsi="Courier New" w:cs="Courier New"/>
+          <w:color w:val="3D464D"/>
+          <w:sz w:val="20"/>
+          <w:szCs w:val="20"/>
+          <w:lang w:eastAsia="pt-BR"/>
+        </w:rPr>
+        <w:t xml:space="preserve">y </w:t>
+      </w:r>
+      <w:r>
+        <w:rPr>
+          <w:rFonts w:ascii="Courier New" w:eastAsia="Times New Roman" w:hAnsi="Courier New" w:cs="Courier New"/>
+          <w:color w:val="999999"/>
+          <w:sz w:val="20"/>
+          <w:szCs w:val="20"/>
+          <w:lang w:eastAsia="pt-BR"/>
+        </w:rPr>
+        <w:t>=</w:t>
+      </w:r>
+      <w:r>
+        <w:rPr>
+          <w:rFonts w:ascii="Courier New" w:eastAsia="Times New Roman" w:hAnsi="Courier New" w:cs="Courier New"/>
+          <w:color w:val="3D464D"/>
+          <w:sz w:val="20"/>
+          <w:szCs w:val="20"/>
+          <w:lang w:eastAsia="pt-BR"/>
+        </w:rPr>
+        <w:t xml:space="preserve"> x</w:t>
+      </w:r>
+      <w:r>
+        <w:rPr>
+          <w:rFonts w:ascii="Courier New" w:eastAsia="Times New Roman" w:hAnsi="Courier New" w:cs="Courier New"/>
+          <w:color w:val="999999"/>
+          <w:sz w:val="20"/>
+          <w:szCs w:val="20"/>
+          <w:lang w:eastAsia="pt-BR"/>
+        </w:rPr>
+        <w:t>;</w:t>
+      </w:r>
+      <w:r>
+        <w:rPr>
+          <w:rFonts w:ascii="Courier New" w:eastAsia="Times New Roman" w:hAnsi="Courier New" w:cs="Courier New"/>
+          <w:color w:val="3D464D"/>
+          <w:sz w:val="20"/>
+          <w:szCs w:val="20"/>
+          <w:lang w:eastAsia="pt-BR"/>
+        </w:rPr>
+        <w:t xml:space="preserve"> </w:t>
+      </w:r>
+      <w:r>
+        <w:rPr>
+          <w:rFonts w:ascii="Courier New" w:eastAsia="Times New Roman" w:hAnsi="Courier New" w:cs="Courier New"/>
+          <w:color w:val="708090"/>
+          <w:sz w:val="20"/>
+          <w:szCs w:val="20"/>
+          <w:lang w:eastAsia="pt-BR"/>
+        </w:rPr>
+        <w:t>// erro</w:t>
+      </w:r>
+    </w:p>
+    <w:p>
+      <w:pPr>
+        <w:shd w:val="clear" w:color="auto" w:fill="FFFFFF"/>
+        <w:spacing w:before="360" w:after="360" w:line="240" w:lineRule="auto"/>
+        <w:rPr>
+          <w:rFonts w:ascii="Times New Roman" w:eastAsia="Times New Roman" w:hAnsi="Times New Roman" w:cs="Times New Roman"/>
+          <w:color w:val="3D464D"/>
+          <w:sz w:val="27"/>
+          <w:szCs w:val="27"/>
+          <w:lang w:eastAsia="pt-BR"/>
+        </w:rPr>
+      </w:pPr>
+      <w:r>
+        <w:rPr>
+          <w:rFonts w:ascii="Times New Roman" w:eastAsia="Times New Roman" w:hAnsi="Times New Roman" w:cs="Times New Roman"/>
+          <w:color w:val="3D464D"/>
+          <w:sz w:val="27"/>
+          <w:szCs w:val="27"/>
+          <w:lang w:eastAsia="pt-BR"/>
+        </w:rPr>
+        <w:t>Temos o erro:</w:t>
+      </w:r>
+    </w:p>
+    <w:p>
+      <w:pPr>
+        <w:shd w:val="clear" w:color="auto" w:fill="F0F3F5"/>
+        <w:tabs>
+          <w:tab w:val="left" w:pos="916"/>
+          <w:tab w:val="left" w:pos="1832"/>
+          <w:tab w:val="left" w:pos="2748"/>
+          <w:tab w:val="left" w:pos="3664"/>
+          <w:tab w:val="left" w:pos="4580"/>
+          <w:tab w:val="left" w:pos="5496"/>
+          <w:tab w:val="left" w:pos="6412"/>
+          <w:tab w:val="left" w:pos="7328"/>
+          <w:tab w:val="left" w:pos="8244"/>
+          <w:tab w:val="left" w:pos="9160"/>
+          <w:tab w:val="left" w:pos="10076"/>
+          <w:tab w:val="left" w:pos="10992"/>
+          <w:tab w:val="left" w:pos="11908"/>
+          <w:tab w:val="left" w:pos="12824"/>
+          <w:tab w:val="left" w:pos="13740"/>
+          <w:tab w:val="left" w:pos="14656"/>
+        </w:tabs>
+        <w:spacing w:after="0" w:line="240" w:lineRule="auto"/>
+        <w:rPr>
+          <w:rFonts w:ascii="Courier New" w:eastAsia="Times New Roman" w:hAnsi="Courier New" w:cs="Courier New"/>
+          <w:color w:val="3D464D"/>
+          <w:sz w:val="20"/>
+          <w:szCs w:val="20"/>
+          <w:lang w:val="en-US" w:eastAsia="pt-BR"/>
+        </w:rPr>
+      </w:pPr>
+      <w:r>
+        <w:rPr>
+          <w:rFonts w:ascii="Courier New" w:eastAsia="Times New Roman" w:hAnsi="Courier New" w:cs="Courier New"/>
+          <w:color w:val="A67F59"/>
+          <w:sz w:val="20"/>
+          <w:szCs w:val="20"/>
+          <w:lang w:val="en-US" w:eastAsia="pt-BR"/>
+        </w:rPr>
+        <w:t>Type</w:t>
+      </w:r>
+      <w:r>
+        <w:rPr>
+          <w:rFonts w:ascii="Courier New" w:eastAsia="Times New Roman" w:hAnsi="Courier New" w:cs="Courier New"/>
+          <w:color w:val="3D464D"/>
+          <w:sz w:val="20"/>
+          <w:szCs w:val="20"/>
+          <w:lang w:val="en-US" w:eastAsia="pt-BR"/>
+        </w:rPr>
+        <w:t xml:space="preserve"> </w:t>
+      </w:r>
+      <w:r>
+        <w:rPr>
+          <w:rFonts w:ascii="Courier New" w:eastAsia="Times New Roman" w:hAnsi="Courier New" w:cs="Courier New"/>
+          <w:color w:val="669900"/>
+          <w:sz w:val="20"/>
+          <w:szCs w:val="20"/>
+          <w:lang w:val="en-US" w:eastAsia="pt-BR"/>
+        </w:rPr>
+        <w:t>'Element'</w:t>
+      </w:r>
+      <w:r>
+        <w:rPr>
+          <w:rFonts w:ascii="Courier New" w:eastAsia="Times New Roman" w:hAnsi="Courier New" w:cs="Courier New"/>
+          <w:color w:val="3D464D"/>
+          <w:sz w:val="20"/>
+          <w:szCs w:val="20"/>
+          <w:lang w:val="en-US" w:eastAsia="pt-BR"/>
+        </w:rPr>
+        <w:t xml:space="preserve"> </w:t>
+      </w:r>
+      <w:r>
+        <w:rPr>
+          <w:rFonts w:ascii="Courier New" w:eastAsia="Times New Roman" w:hAnsi="Courier New" w:cs="Courier New"/>
+          <w:color w:val="0077AA"/>
+          <w:sz w:val="20"/>
+          <w:szCs w:val="20"/>
+          <w:lang w:val="en-US" w:eastAsia="pt-BR"/>
+        </w:rPr>
+        <w:t>is</w:t>
+      </w:r>
+      <w:r>
+        <w:rPr>
+          <w:rFonts w:ascii="Courier New" w:eastAsia="Times New Roman" w:hAnsi="Courier New" w:cs="Courier New"/>
+          <w:color w:val="3D464D"/>
+          <w:sz w:val="20"/>
+          <w:szCs w:val="20"/>
+          <w:lang w:val="en-US" w:eastAsia="pt-BR"/>
+        </w:rPr>
+        <w:t xml:space="preserve"> </w:t>
+      </w:r>
+      <w:r>
+        <w:rPr>
+          <w:rFonts w:ascii="Courier New" w:eastAsia="Times New Roman" w:hAnsi="Courier New" w:cs="Courier New"/>
+          <w:color w:val="0077AA"/>
+          <w:sz w:val="20"/>
+          <w:szCs w:val="20"/>
+          <w:lang w:val="en-US" w:eastAsia="pt-BR"/>
+        </w:rPr>
+        <w:t>not</w:t>
+      </w:r>
+      <w:r>
+        <w:rPr>
+          <w:rFonts w:ascii="Courier New" w:eastAsia="Times New Roman" w:hAnsi="Courier New" w:cs="Courier New"/>
+          <w:color w:val="3D464D"/>
+          <w:sz w:val="20"/>
+          <w:szCs w:val="20"/>
+          <w:lang w:val="en-US" w:eastAsia="pt-BR"/>
+        </w:rPr>
+        <w:t xml:space="preserve"> assignable to type </w:t>
+      </w:r>
+      <w:r>
+        <w:rPr>
+          <w:rFonts w:ascii="Courier New" w:eastAsia="Times New Roman" w:hAnsi="Courier New" w:cs="Courier New"/>
+          <w:color w:val="669900"/>
+          <w:sz w:val="20"/>
+          <w:szCs w:val="20"/>
+          <w:lang w:val="en-US" w:eastAsia="pt-BR"/>
+        </w:rPr>
+        <w:t>'</w:t>
+      </w:r>
+      <w:proofErr w:type="spellStart"/>
+      <w:r>
+        <w:rPr>
+          <w:rFonts w:ascii="Courier New" w:eastAsia="Times New Roman" w:hAnsi="Courier New" w:cs="Courier New"/>
+          <w:color w:val="669900"/>
+          <w:sz w:val="20"/>
+          <w:szCs w:val="20"/>
+          <w:lang w:val="en-US" w:eastAsia="pt-BR"/>
+        </w:rPr>
+        <w:t>HTMLInputElement</w:t>
+      </w:r>
+      <w:proofErr w:type="spellEnd"/>
+      <w:r>
+        <w:rPr>
+          <w:rFonts w:ascii="Courier New" w:eastAsia="Times New Roman" w:hAnsi="Courier New" w:cs="Courier New"/>
+          <w:color w:val="669900"/>
+          <w:sz w:val="20"/>
+          <w:szCs w:val="20"/>
+          <w:lang w:val="en-US" w:eastAsia="pt-BR"/>
+        </w:rPr>
+        <w:t>'</w:t>
+      </w:r>
+      <w:r>
+        <w:rPr>
+          <w:rFonts w:ascii="Courier New" w:eastAsia="Times New Roman" w:hAnsi="Courier New" w:cs="Courier New"/>
+          <w:color w:val="999999"/>
+          <w:sz w:val="20"/>
+          <w:szCs w:val="20"/>
+          <w:lang w:val="en-US" w:eastAsia="pt-BR"/>
+        </w:rPr>
+        <w:t>.</w:t>
+      </w:r>
+    </w:p>
+    <w:p>
+      <w:pPr>
+        <w:shd w:val="clear" w:color="auto" w:fill="F0F3F5"/>
+        <w:tabs>
+          <w:tab w:val="left" w:pos="916"/>
+          <w:tab w:val="left" w:pos="1832"/>
+          <w:tab w:val="left" w:pos="2748"/>
+          <w:tab w:val="left" w:pos="3664"/>
+          <w:tab w:val="left" w:pos="4580"/>
+          <w:tab w:val="left" w:pos="5496"/>
+          <w:tab w:val="left" w:pos="6412"/>
+          <w:tab w:val="left" w:pos="7328"/>
+          <w:tab w:val="left" w:pos="8244"/>
+          <w:tab w:val="left" w:pos="9160"/>
+          <w:tab w:val="left" w:pos="10076"/>
+          <w:tab w:val="left" w:pos="10992"/>
+          <w:tab w:val="left" w:pos="11908"/>
+          <w:tab w:val="left" w:pos="12824"/>
+          <w:tab w:val="left" w:pos="13740"/>
+          <w:tab w:val="left" w:pos="14656"/>
+        </w:tabs>
+        <w:spacing w:after="0" w:line="240" w:lineRule="auto"/>
+        <w:rPr>
+          <w:rFonts w:ascii="Consolas" w:eastAsia="Times New Roman" w:hAnsi="Consolas" w:cs="Courier New"/>
+          <w:color w:val="3D464D"/>
+          <w:sz w:val="27"/>
+          <w:szCs w:val="27"/>
+          <w:lang w:val="en-US" w:eastAsia="pt-BR"/>
+        </w:rPr>
+      </w:pPr>
+      <w:r>
+        <w:rPr>
+          <w:rFonts w:ascii="Courier New" w:eastAsia="Times New Roman" w:hAnsi="Courier New" w:cs="Courier New"/>
+          <w:color w:val="3D464D"/>
+          <w:sz w:val="20"/>
+          <w:szCs w:val="20"/>
+          <w:lang w:val="en-US" w:eastAsia="pt-BR"/>
+        </w:rPr>
+        <w:t xml:space="preserve">  </w:t>
+      </w:r>
+      <w:r>
+        <w:rPr>
+          <w:rFonts w:ascii="Courier New" w:eastAsia="Times New Roman" w:hAnsi="Courier New" w:cs="Courier New"/>
+          <w:color w:val="A67F59"/>
+          <w:sz w:val="20"/>
+          <w:szCs w:val="20"/>
+          <w:lang w:val="en-US" w:eastAsia="pt-BR"/>
+        </w:rPr>
+        <w:t>Property</w:t>
+      </w:r>
+      <w:r>
+        <w:rPr>
+          <w:rFonts w:ascii="Courier New" w:eastAsia="Times New Roman" w:hAnsi="Courier New" w:cs="Courier New"/>
+          <w:color w:val="3D464D"/>
+          <w:sz w:val="20"/>
+          <w:szCs w:val="20"/>
+          <w:lang w:val="en-US" w:eastAsia="pt-BR"/>
+        </w:rPr>
+        <w:t xml:space="preserve"> </w:t>
+      </w:r>
+      <w:r>
+        <w:rPr>
+          <w:rFonts w:ascii="Courier New" w:eastAsia="Times New Roman" w:hAnsi="Courier New" w:cs="Courier New"/>
+          <w:color w:val="669900"/>
+          <w:sz w:val="20"/>
+          <w:szCs w:val="20"/>
+          <w:lang w:val="en-US" w:eastAsia="pt-BR"/>
+        </w:rPr>
+        <w:t>'accept'</w:t>
+      </w:r>
+      <w:r>
+        <w:rPr>
+          <w:rFonts w:ascii="Courier New" w:eastAsia="Times New Roman" w:hAnsi="Courier New" w:cs="Courier New"/>
+          <w:color w:val="3D464D"/>
+          <w:sz w:val="20"/>
+          <w:szCs w:val="20"/>
+          <w:lang w:val="en-US" w:eastAsia="pt-BR"/>
+        </w:rPr>
+        <w:t xml:space="preserve"> </w:t>
+      </w:r>
+      <w:r>
+        <w:rPr>
+          <w:rFonts w:ascii="Courier New" w:eastAsia="Times New Roman" w:hAnsi="Courier New" w:cs="Courier New"/>
+          <w:color w:val="0077AA"/>
+          <w:sz w:val="20"/>
+          <w:szCs w:val="20"/>
+          <w:lang w:val="en-US" w:eastAsia="pt-BR"/>
+        </w:rPr>
+        <w:t>is</w:t>
+      </w:r>
+      <w:r>
+        <w:rPr>
+          <w:rFonts w:ascii="Courier New" w:eastAsia="Times New Roman" w:hAnsi="Courier New" w:cs="Courier New"/>
+          <w:color w:val="3D464D"/>
+          <w:sz w:val="20"/>
+          <w:szCs w:val="20"/>
+          <w:lang w:val="en-US" w:eastAsia="pt-BR"/>
+        </w:rPr>
+        <w:t xml:space="preserve"> missing </w:t>
+      </w:r>
+      <w:r>
+        <w:rPr>
+          <w:rFonts w:ascii="Courier New" w:eastAsia="Times New Roman" w:hAnsi="Courier New" w:cs="Courier New"/>
+          <w:color w:val="0077AA"/>
+          <w:sz w:val="20"/>
+          <w:szCs w:val="20"/>
+          <w:lang w:val="en-US" w:eastAsia="pt-BR"/>
+        </w:rPr>
+        <w:t>in</w:t>
+      </w:r>
+      <w:r>
+        <w:rPr>
+          <w:rFonts w:ascii="Courier New" w:eastAsia="Times New Roman" w:hAnsi="Courier New" w:cs="Courier New"/>
+          <w:color w:val="3D464D"/>
+          <w:sz w:val="20"/>
+          <w:szCs w:val="20"/>
+          <w:lang w:val="en-US" w:eastAsia="pt-BR"/>
+        </w:rPr>
+        <w:t xml:space="preserve"> type </w:t>
+      </w:r>
+      <w:r>
+        <w:rPr>
+          <w:rFonts w:ascii="Courier New" w:eastAsia="Times New Roman" w:hAnsi="Courier New" w:cs="Courier New"/>
+          <w:color w:val="669900"/>
+          <w:sz w:val="20"/>
+          <w:szCs w:val="20"/>
+          <w:lang w:val="en-US" w:eastAsia="pt-BR"/>
+        </w:rPr>
+        <w:t>'Element'</w:t>
+      </w:r>
+      <w:r>
+        <w:rPr>
+          <w:rFonts w:ascii="Courier New" w:eastAsia="Times New Roman" w:hAnsi="Courier New" w:cs="Courier New"/>
+          <w:color w:val="999999"/>
+          <w:sz w:val="20"/>
+          <w:szCs w:val="20"/>
+          <w:lang w:val="en-US" w:eastAsia="pt-BR"/>
+        </w:rPr>
+        <w:t>.</w:t>
+      </w:r>
+    </w:p>
+    <w:p>
+      <w:pPr>
+        <w:shd w:val="clear" w:color="auto" w:fill="FFFFFF"/>
+        <w:spacing w:after="0" w:line="240" w:lineRule="auto"/>
+        <w:rPr>
+          <w:rFonts w:ascii="Times New Roman" w:eastAsia="Times New Roman" w:hAnsi="Times New Roman" w:cs="Times New Roman"/>
+          <w:color w:val="3D464D"/>
+          <w:sz w:val="27"/>
+          <w:szCs w:val="27"/>
+          <w:lang w:eastAsia="pt-BR"/>
+        </w:rPr>
+      </w:pPr>
+      <w:r>
+        <w:rPr>
+          <w:rFonts w:ascii="Times New Roman" w:eastAsia="Times New Roman" w:hAnsi="Times New Roman" w:cs="Times New Roman"/>
+          <w:color w:val="3D464D"/>
+          <w:sz w:val="27"/>
+          <w:szCs w:val="27"/>
+          <w:lang w:eastAsia="pt-BR"/>
+        </w:rPr>
+        <w:t>Contudo, quando usarmos </w:t>
+      </w:r>
+      <w:proofErr w:type="spellStart"/>
+      <w:proofErr w:type="gramStart"/>
+      <w:r>
+        <w:rPr>
+          <w:rFonts w:ascii="Courier New" w:eastAsia="Times New Roman" w:hAnsi="Courier New" w:cs="Courier New"/>
+          <w:color w:val="3D464D"/>
+          <w:sz w:val="23"/>
+          <w:szCs w:val="23"/>
+          <w:shd w:val="clear" w:color="auto" w:fill="F0F3F5"/>
+          <w:lang w:eastAsia="pt-BR"/>
+        </w:rPr>
+        <w:t>document.querySelector</w:t>
+      </w:r>
+      <w:proofErr w:type="spellEnd"/>
+      <w:proofErr w:type="gramEnd"/>
+      <w:r>
+        <w:rPr>
+          <w:rFonts w:ascii="Courier New" w:eastAsia="Times New Roman" w:hAnsi="Courier New" w:cs="Courier New"/>
+          <w:color w:val="3D464D"/>
+          <w:sz w:val="23"/>
+          <w:szCs w:val="23"/>
+          <w:shd w:val="clear" w:color="auto" w:fill="F0F3F5"/>
+          <w:lang w:eastAsia="pt-BR"/>
+        </w:rPr>
+        <w:t>()</w:t>
+      </w:r>
+      <w:r>
+        <w:rPr>
+          <w:rFonts w:ascii="Times New Roman" w:eastAsia="Times New Roman" w:hAnsi="Times New Roman" w:cs="Times New Roman"/>
+          <w:color w:val="3D464D"/>
+          <w:sz w:val="27"/>
+          <w:szCs w:val="27"/>
+          <w:lang w:eastAsia="pt-BR"/>
+        </w:rPr>
+        <w:t xml:space="preserve"> o </w:t>
+      </w:r>
+      <w:proofErr w:type="spellStart"/>
+      <w:r>
+        <w:rPr>
+          <w:rFonts w:ascii="Times New Roman" w:eastAsia="Times New Roman" w:hAnsi="Times New Roman" w:cs="Times New Roman"/>
+          <w:color w:val="3D464D"/>
+          <w:sz w:val="27"/>
+          <w:szCs w:val="27"/>
+          <w:lang w:eastAsia="pt-BR"/>
+        </w:rPr>
+        <w:t>TypeScript</w:t>
+      </w:r>
+      <w:proofErr w:type="spellEnd"/>
+      <w:r>
+        <w:rPr>
+          <w:rFonts w:ascii="Times New Roman" w:eastAsia="Times New Roman" w:hAnsi="Times New Roman" w:cs="Times New Roman"/>
+          <w:color w:val="3D464D"/>
+          <w:sz w:val="27"/>
+          <w:szCs w:val="27"/>
+          <w:lang w:eastAsia="pt-BR"/>
+        </w:rPr>
+        <w:t xml:space="preserve"> considera que o retorno será sempre do tipo </w:t>
+      </w:r>
+      <w:proofErr w:type="spellStart"/>
+      <w:r>
+        <w:rPr>
+          <w:rFonts w:ascii="Courier New" w:eastAsia="Times New Roman" w:hAnsi="Courier New" w:cs="Courier New"/>
+          <w:color w:val="3D464D"/>
+          <w:sz w:val="23"/>
+          <w:szCs w:val="23"/>
+          <w:shd w:val="clear" w:color="auto" w:fill="F0F3F5"/>
+          <w:lang w:eastAsia="pt-BR"/>
+        </w:rPr>
+        <w:t>Element</w:t>
+      </w:r>
+      <w:proofErr w:type="spellEnd"/>
+      <w:r>
+        <w:rPr>
+          <w:rFonts w:ascii="Times New Roman" w:eastAsia="Times New Roman" w:hAnsi="Times New Roman" w:cs="Times New Roman"/>
+          <w:color w:val="3D464D"/>
+          <w:sz w:val="27"/>
+          <w:szCs w:val="27"/>
+          <w:lang w:eastAsia="pt-BR"/>
+        </w:rPr>
+        <w:t>. Justo, pois </w:t>
+      </w:r>
+      <w:proofErr w:type="spellStart"/>
+      <w:proofErr w:type="gramStart"/>
+      <w:r>
+        <w:rPr>
+          <w:rFonts w:ascii="Courier New" w:eastAsia="Times New Roman" w:hAnsi="Courier New" w:cs="Courier New"/>
+          <w:color w:val="3D464D"/>
+          <w:sz w:val="23"/>
+          <w:szCs w:val="23"/>
+          <w:shd w:val="clear" w:color="auto" w:fill="F0F3F5"/>
+          <w:lang w:eastAsia="pt-BR"/>
+        </w:rPr>
+        <w:t>document.querySelector</w:t>
+      </w:r>
+      <w:proofErr w:type="spellEnd"/>
+      <w:proofErr w:type="gramEnd"/>
+      <w:r>
+        <w:rPr>
+          <w:rFonts w:ascii="Times New Roman" w:eastAsia="Times New Roman" w:hAnsi="Times New Roman" w:cs="Times New Roman"/>
+          <w:color w:val="3D464D"/>
+          <w:sz w:val="27"/>
+          <w:szCs w:val="27"/>
+          <w:lang w:eastAsia="pt-BR"/>
+        </w:rPr>
+        <w:t xml:space="preserve"> pode retornar um </w:t>
+      </w:r>
+      <w:proofErr w:type="spellStart"/>
+      <w:r>
+        <w:rPr>
+          <w:rFonts w:ascii="Times New Roman" w:eastAsia="Times New Roman" w:hAnsi="Times New Roman" w:cs="Times New Roman"/>
+          <w:color w:val="3D464D"/>
+          <w:sz w:val="27"/>
+          <w:szCs w:val="27"/>
+          <w:lang w:eastAsia="pt-BR"/>
+        </w:rPr>
+        <w:t>HTMLInputElement</w:t>
+      </w:r>
+      <w:proofErr w:type="spellEnd"/>
+      <w:r>
+        <w:rPr>
+          <w:rFonts w:ascii="Times New Roman" w:eastAsia="Times New Roman" w:hAnsi="Times New Roman" w:cs="Times New Roman"/>
+          <w:color w:val="3D464D"/>
+          <w:sz w:val="27"/>
+          <w:szCs w:val="27"/>
+          <w:lang w:eastAsia="pt-BR"/>
+        </w:rPr>
+        <w:t xml:space="preserve">, </w:t>
+      </w:r>
+      <w:proofErr w:type="spellStart"/>
+      <w:r>
+        <w:rPr>
+          <w:rFonts w:ascii="Times New Roman" w:eastAsia="Times New Roman" w:hAnsi="Times New Roman" w:cs="Times New Roman"/>
+          <w:color w:val="3D464D"/>
+          <w:sz w:val="27"/>
+          <w:szCs w:val="27"/>
+          <w:lang w:eastAsia="pt-BR"/>
+        </w:rPr>
+        <w:t>HTMLTableElement</w:t>
+      </w:r>
+      <w:proofErr w:type="spellEnd"/>
+      <w:r>
+        <w:rPr>
+          <w:rFonts w:ascii="Times New Roman" w:eastAsia="Times New Roman" w:hAnsi="Times New Roman" w:cs="Times New Roman"/>
+          <w:color w:val="3D464D"/>
+          <w:sz w:val="27"/>
+          <w:szCs w:val="27"/>
+          <w:lang w:eastAsia="pt-BR"/>
+        </w:rPr>
+        <w:t xml:space="preserve">, </w:t>
+      </w:r>
+      <w:proofErr w:type="spellStart"/>
+      <w:r>
+        <w:rPr>
+          <w:rFonts w:ascii="Times New Roman" w:eastAsia="Times New Roman" w:hAnsi="Times New Roman" w:cs="Times New Roman"/>
+          <w:color w:val="3D464D"/>
+          <w:sz w:val="27"/>
+          <w:szCs w:val="27"/>
+          <w:lang w:eastAsia="pt-BR"/>
+        </w:rPr>
+        <w:t>HTMLAnchorElement</w:t>
+      </w:r>
+      <w:proofErr w:type="spellEnd"/>
+      <w:r>
+        <w:rPr>
+          <w:rFonts w:ascii="Times New Roman" w:eastAsia="Times New Roman" w:hAnsi="Times New Roman" w:cs="Times New Roman"/>
+          <w:color w:val="3D464D"/>
+          <w:sz w:val="27"/>
+          <w:szCs w:val="27"/>
+          <w:lang w:eastAsia="pt-BR"/>
+        </w:rPr>
+        <w:t>, etc. O que todos eles possuem em comum, são elementos do DOM, por isso podem ser tratados como </w:t>
+      </w:r>
+      <w:proofErr w:type="spellStart"/>
+      <w:r>
+        <w:rPr>
+          <w:rFonts w:ascii="Courier New" w:eastAsia="Times New Roman" w:hAnsi="Courier New" w:cs="Courier New"/>
+          <w:color w:val="3D464D"/>
+          <w:sz w:val="23"/>
+          <w:szCs w:val="23"/>
+          <w:shd w:val="clear" w:color="auto" w:fill="F0F3F5"/>
+          <w:lang w:eastAsia="pt-BR"/>
+        </w:rPr>
+        <w:t>Element</w:t>
+      </w:r>
+      <w:proofErr w:type="spellEnd"/>
+      <w:r>
+        <w:rPr>
+          <w:rFonts w:ascii="Times New Roman" w:eastAsia="Times New Roman" w:hAnsi="Times New Roman" w:cs="Times New Roman"/>
+          <w:color w:val="3D464D"/>
+          <w:sz w:val="27"/>
+          <w:szCs w:val="27"/>
+          <w:lang w:eastAsia="pt-BR"/>
+        </w:rPr>
+        <w:t>.</w:t>
+      </w:r>
+    </w:p>
+    <w:p>
+      <w:pPr>
+        <w:shd w:val="clear" w:color="auto" w:fill="FFFFFF"/>
+        <w:spacing w:after="0" w:line="240" w:lineRule="auto"/>
+        <w:rPr>
+          <w:rFonts w:ascii="Times New Roman" w:eastAsia="Times New Roman" w:hAnsi="Times New Roman" w:cs="Times New Roman"/>
+          <w:color w:val="3D464D"/>
+          <w:sz w:val="27"/>
+          <w:szCs w:val="27"/>
+          <w:lang w:eastAsia="pt-BR"/>
+        </w:rPr>
+      </w:pPr>
+      <w:r>
+        <w:rPr>
+          <w:rFonts w:ascii="Times New Roman" w:eastAsia="Times New Roman" w:hAnsi="Times New Roman" w:cs="Times New Roman"/>
+          <w:color w:val="3D464D"/>
+          <w:sz w:val="27"/>
+          <w:szCs w:val="27"/>
+          <w:lang w:eastAsia="pt-BR"/>
+        </w:rPr>
+        <w:t>Contudo, </w:t>
+      </w:r>
+      <w:proofErr w:type="spellStart"/>
+      <w:r>
+        <w:rPr>
+          <w:rFonts w:ascii="Courier New" w:eastAsia="Times New Roman" w:hAnsi="Courier New" w:cs="Courier New"/>
+          <w:color w:val="3D464D"/>
+          <w:sz w:val="23"/>
+          <w:szCs w:val="23"/>
+          <w:shd w:val="clear" w:color="auto" w:fill="F0F3F5"/>
+          <w:lang w:eastAsia="pt-BR"/>
+        </w:rPr>
+        <w:t>Element</w:t>
+      </w:r>
+      <w:proofErr w:type="spellEnd"/>
+      <w:r>
+        <w:rPr>
+          <w:rFonts w:ascii="Times New Roman" w:eastAsia="Times New Roman" w:hAnsi="Times New Roman" w:cs="Times New Roman"/>
+          <w:color w:val="3D464D"/>
+          <w:sz w:val="27"/>
+          <w:szCs w:val="27"/>
+          <w:lang w:eastAsia="pt-BR"/>
+        </w:rPr>
+        <w:t> não expõe propriedades e métodos de cada um dos tipos específicos que listamos no parágrafo anterior e isso pode nos causar problemas em nosso código, por exemplo, para pegar o </w:t>
+      </w:r>
+      <w:proofErr w:type="spellStart"/>
+      <w:r>
+        <w:rPr>
+          <w:rFonts w:ascii="Courier New" w:eastAsia="Times New Roman" w:hAnsi="Courier New" w:cs="Courier New"/>
+          <w:color w:val="3D464D"/>
+          <w:sz w:val="23"/>
+          <w:szCs w:val="23"/>
+          <w:shd w:val="clear" w:color="auto" w:fill="F0F3F5"/>
+          <w:lang w:eastAsia="pt-BR"/>
+        </w:rPr>
+        <w:t>value</w:t>
+      </w:r>
+      <w:proofErr w:type="spellEnd"/>
+      <w:r>
+        <w:rPr>
+          <w:rFonts w:ascii="Times New Roman" w:eastAsia="Times New Roman" w:hAnsi="Times New Roman" w:cs="Times New Roman"/>
+          <w:color w:val="3D464D"/>
+          <w:sz w:val="27"/>
+          <w:szCs w:val="27"/>
+          <w:lang w:eastAsia="pt-BR"/>
+        </w:rPr>
+        <w:t> de um </w:t>
+      </w:r>
+      <w:proofErr w:type="spellStart"/>
+      <w:r>
+        <w:rPr>
+          <w:rFonts w:ascii="Courier New" w:eastAsia="Times New Roman" w:hAnsi="Courier New" w:cs="Courier New"/>
+          <w:color w:val="3D464D"/>
+          <w:sz w:val="23"/>
+          <w:szCs w:val="23"/>
+          <w:shd w:val="clear" w:color="auto" w:fill="F0F3F5"/>
+          <w:lang w:eastAsia="pt-BR"/>
+        </w:rPr>
+        <w:t>HTMLInputElement</w:t>
+      </w:r>
+      <w:proofErr w:type="spellEnd"/>
+      <w:r>
+        <w:rPr>
+          <w:rFonts w:ascii="Times New Roman" w:eastAsia="Times New Roman" w:hAnsi="Times New Roman" w:cs="Times New Roman"/>
+          <w:color w:val="3D464D"/>
+          <w:sz w:val="27"/>
+          <w:szCs w:val="27"/>
+          <w:lang w:eastAsia="pt-BR"/>
+        </w:rPr>
+        <w:t>.</w:t>
+      </w:r>
+    </w:p>
+    <w:p>
+      <w:pPr>
+        <w:shd w:val="clear" w:color="auto" w:fill="FFFFFF"/>
+        <w:spacing w:after="0" w:line="240" w:lineRule="auto"/>
+        <w:rPr>
+          <w:rFonts w:ascii="Times New Roman" w:eastAsia="Times New Roman" w:hAnsi="Times New Roman" w:cs="Times New Roman"/>
+          <w:color w:val="3D464D"/>
+          <w:sz w:val="27"/>
+          <w:szCs w:val="27"/>
+          <w:lang w:eastAsia="pt-BR"/>
+        </w:rPr>
+      </w:pPr>
+      <w:r>
+        <w:rPr>
+          <w:rFonts w:ascii="Times New Roman" w:eastAsia="Times New Roman" w:hAnsi="Times New Roman" w:cs="Times New Roman"/>
+          <w:color w:val="3D464D"/>
+          <w:sz w:val="27"/>
+          <w:szCs w:val="27"/>
+          <w:lang w:eastAsia="pt-BR"/>
+        </w:rPr>
+        <w:t>Aprendemos que podemos realizar um casting </w:t>
+      </w:r>
+      <w:r>
+        <w:rPr>
+          <w:rFonts w:ascii="Times New Roman" w:eastAsia="Times New Roman" w:hAnsi="Times New Roman" w:cs="Times New Roman"/>
+          <w:b/>
+          <w:bCs/>
+          <w:color w:val="3D464D"/>
+          <w:sz w:val="27"/>
+          <w:szCs w:val="27"/>
+          <w:lang w:eastAsia="pt-BR"/>
+        </w:rPr>
+        <w:t>explícito</w:t>
+      </w:r>
+      <w:r>
+        <w:rPr>
+          <w:rFonts w:ascii="Times New Roman" w:eastAsia="Times New Roman" w:hAnsi="Times New Roman" w:cs="Times New Roman"/>
+          <w:color w:val="3D464D"/>
+          <w:sz w:val="27"/>
+          <w:szCs w:val="27"/>
+          <w:lang w:eastAsia="pt-BR"/>
+        </w:rPr>
+        <w:t> de um tipo mais genérico para um tipo mais específico.</w:t>
+      </w:r>
+    </w:p>
+    <w:p>
+      <w:pPr>
+        <w:spacing w:after="0"/>
+        <w:rPr>
+          <w:color w:val="6E757A"/>
+          <w:sz w:val="23"/>
+          <w:szCs w:val="23"/>
+          <w:shd w:val="clear" w:color="auto" w:fill="FFFFFF"/>
+        </w:rPr>
+      </w:pPr>
+    </w:p>
+    <w:p>
+      <w:pPr>
+        <w:shd w:val="clear" w:color="auto" w:fill="F0F3F5"/>
+        <w:tabs>
+          <w:tab w:val="left" w:pos="916"/>
+          <w:tab w:val="left" w:pos="1832"/>
+          <w:tab w:val="left" w:pos="2748"/>
+          <w:tab w:val="left" w:pos="3664"/>
+          <w:tab w:val="left" w:pos="4580"/>
+          <w:tab w:val="left" w:pos="5496"/>
+          <w:tab w:val="left" w:pos="6412"/>
+          <w:tab w:val="left" w:pos="7328"/>
+          <w:tab w:val="left" w:pos="8244"/>
+          <w:tab w:val="left" w:pos="9160"/>
+          <w:tab w:val="left" w:pos="10076"/>
+          <w:tab w:val="left" w:pos="10992"/>
+          <w:tab w:val="left" w:pos="11908"/>
+          <w:tab w:val="left" w:pos="12824"/>
+          <w:tab w:val="left" w:pos="13740"/>
+          <w:tab w:val="left" w:pos="14656"/>
+        </w:tabs>
+        <w:spacing w:after="0" w:line="240" w:lineRule="auto"/>
+        <w:rPr>
+          <w:rFonts w:ascii="Consolas" w:eastAsia="Times New Roman" w:hAnsi="Consolas" w:cs="Courier New"/>
+          <w:color w:val="3D464D"/>
+          <w:sz w:val="20"/>
+          <w:szCs w:val="20"/>
+          <w:lang w:val="en-US" w:eastAsia="pt-BR"/>
+        </w:rPr>
+      </w:pPr>
+      <w:r>
+        <w:rPr>
+          <w:rFonts w:ascii="Courier New" w:eastAsia="Times New Roman" w:hAnsi="Courier New" w:cs="Courier New"/>
+          <w:color w:val="3D464D"/>
+          <w:sz w:val="20"/>
+          <w:szCs w:val="20"/>
+          <w:lang w:val="en-US" w:eastAsia="pt-BR"/>
+        </w:rPr>
+        <w:t xml:space="preserve">let </w:t>
+      </w:r>
+      <w:proofErr w:type="spellStart"/>
+      <w:r>
+        <w:rPr>
+          <w:rFonts w:ascii="Courier New" w:eastAsia="Times New Roman" w:hAnsi="Courier New" w:cs="Courier New"/>
+          <w:color w:val="3D464D"/>
+          <w:sz w:val="20"/>
+          <w:szCs w:val="20"/>
+          <w:lang w:val="en-US" w:eastAsia="pt-BR"/>
+        </w:rPr>
+        <w:t>tabela</w:t>
+      </w:r>
+      <w:proofErr w:type="spellEnd"/>
+      <w:r>
+        <w:rPr>
+          <w:rFonts w:ascii="Courier New" w:eastAsia="Times New Roman" w:hAnsi="Courier New" w:cs="Courier New"/>
+          <w:color w:val="3D464D"/>
+          <w:sz w:val="20"/>
+          <w:szCs w:val="20"/>
+          <w:lang w:val="en-US" w:eastAsia="pt-BR"/>
+        </w:rPr>
+        <w:t xml:space="preserve"> </w:t>
+      </w:r>
+      <w:r>
+        <w:rPr>
+          <w:rFonts w:ascii="Courier New" w:eastAsia="Times New Roman" w:hAnsi="Courier New" w:cs="Courier New"/>
+          <w:color w:val="999999"/>
+          <w:sz w:val="20"/>
+          <w:szCs w:val="20"/>
+          <w:lang w:val="en-US" w:eastAsia="pt-BR"/>
+        </w:rPr>
+        <w:t>=</w:t>
+      </w:r>
+      <w:r>
+        <w:rPr>
+          <w:rFonts w:ascii="Courier New" w:eastAsia="Times New Roman" w:hAnsi="Courier New" w:cs="Courier New"/>
+          <w:color w:val="3D464D"/>
+          <w:sz w:val="20"/>
+          <w:szCs w:val="20"/>
+          <w:lang w:val="en-US" w:eastAsia="pt-BR"/>
+        </w:rPr>
+        <w:t xml:space="preserve"> </w:t>
+      </w:r>
+      <w:r>
+        <w:rPr>
+          <w:rFonts w:ascii="Courier New" w:eastAsia="Times New Roman" w:hAnsi="Courier New" w:cs="Courier New"/>
+          <w:color w:val="999999"/>
+          <w:sz w:val="20"/>
+          <w:szCs w:val="20"/>
+          <w:lang w:val="en-US" w:eastAsia="pt-BR"/>
+        </w:rPr>
+        <w:t>&lt;</w:t>
+      </w:r>
+      <w:proofErr w:type="spellStart"/>
+      <w:r>
+        <w:rPr>
+          <w:rFonts w:ascii="Courier New" w:eastAsia="Times New Roman" w:hAnsi="Courier New" w:cs="Courier New"/>
+          <w:color w:val="A67F59"/>
+          <w:sz w:val="20"/>
+          <w:szCs w:val="20"/>
+          <w:lang w:val="en-US" w:eastAsia="pt-BR"/>
+        </w:rPr>
+        <w:t>HTMLTableElement</w:t>
+      </w:r>
+      <w:proofErr w:type="spellEnd"/>
+      <w:r>
+        <w:rPr>
+          <w:rFonts w:ascii="Courier New" w:eastAsia="Times New Roman" w:hAnsi="Courier New" w:cs="Courier New"/>
+          <w:color w:val="999999"/>
+          <w:sz w:val="20"/>
+          <w:szCs w:val="20"/>
+          <w:lang w:val="en-US" w:eastAsia="pt-BR"/>
+        </w:rPr>
+        <w:t>&gt;</w:t>
+      </w:r>
+      <w:r>
+        <w:rPr>
+          <w:rFonts w:ascii="Courier New" w:eastAsia="Times New Roman" w:hAnsi="Courier New" w:cs="Courier New"/>
+          <w:color w:val="3D464D"/>
+          <w:sz w:val="20"/>
+          <w:szCs w:val="20"/>
+          <w:lang w:val="en-US" w:eastAsia="pt-BR"/>
+        </w:rPr>
+        <w:t xml:space="preserve"> </w:t>
+      </w:r>
+      <w:proofErr w:type="spellStart"/>
+      <w:proofErr w:type="gramStart"/>
+      <w:r>
+        <w:rPr>
+          <w:rFonts w:ascii="Courier New" w:eastAsia="Times New Roman" w:hAnsi="Courier New" w:cs="Courier New"/>
+          <w:color w:val="3D464D"/>
+          <w:sz w:val="20"/>
+          <w:szCs w:val="20"/>
+          <w:lang w:val="en-US" w:eastAsia="pt-BR"/>
+        </w:rPr>
+        <w:t>document</w:t>
+      </w:r>
+      <w:r>
+        <w:rPr>
+          <w:rFonts w:ascii="Courier New" w:eastAsia="Times New Roman" w:hAnsi="Courier New" w:cs="Courier New"/>
+          <w:color w:val="999999"/>
+          <w:sz w:val="20"/>
+          <w:szCs w:val="20"/>
+          <w:lang w:val="en-US" w:eastAsia="pt-BR"/>
+        </w:rPr>
+        <w:t>.</w:t>
+      </w:r>
+      <w:r>
+        <w:rPr>
+          <w:rFonts w:ascii="Courier New" w:eastAsia="Times New Roman" w:hAnsi="Courier New" w:cs="Courier New"/>
+          <w:color w:val="3D464D"/>
+          <w:sz w:val="20"/>
+          <w:szCs w:val="20"/>
+          <w:lang w:val="en-US" w:eastAsia="pt-BR"/>
+        </w:rPr>
+        <w:t>querySelector</w:t>
+      </w:r>
+      <w:proofErr w:type="spellEnd"/>
+      <w:proofErr w:type="gramEnd"/>
+      <w:r>
+        <w:rPr>
+          <w:rFonts w:ascii="Courier New" w:eastAsia="Times New Roman" w:hAnsi="Courier New" w:cs="Courier New"/>
+          <w:color w:val="999999"/>
+          <w:sz w:val="20"/>
+          <w:szCs w:val="20"/>
+          <w:lang w:val="en-US" w:eastAsia="pt-BR"/>
+        </w:rPr>
+        <w:t>(</w:t>
+      </w:r>
+      <w:r>
+        <w:rPr>
+          <w:rFonts w:ascii="Courier New" w:eastAsia="Times New Roman" w:hAnsi="Courier New" w:cs="Courier New"/>
+          <w:color w:val="669900"/>
+          <w:sz w:val="20"/>
+          <w:szCs w:val="20"/>
+          <w:lang w:val="en-US" w:eastAsia="pt-BR"/>
+        </w:rPr>
+        <w:t>'table'</w:t>
+      </w:r>
+      <w:r>
+        <w:rPr>
+          <w:rFonts w:ascii="Courier New" w:eastAsia="Times New Roman" w:hAnsi="Courier New" w:cs="Courier New"/>
+          <w:color w:val="999999"/>
+          <w:sz w:val="20"/>
+          <w:szCs w:val="20"/>
+          <w:lang w:val="en-US" w:eastAsia="pt-BR"/>
+        </w:rPr>
+        <w:t>);</w:t>
+      </w:r>
+    </w:p>
+    <w:p>
+      <w:pPr>
+        <w:shd w:val="clear" w:color="auto" w:fill="F0F3F5"/>
+        <w:tabs>
+          <w:tab w:val="left" w:pos="916"/>
+          <w:tab w:val="left" w:pos="1832"/>
+          <w:tab w:val="left" w:pos="2748"/>
+          <w:tab w:val="left" w:pos="3664"/>
+          <w:tab w:val="left" w:pos="4580"/>
+          <w:tab w:val="left" w:pos="5496"/>
+          <w:tab w:val="left" w:pos="6412"/>
+          <w:tab w:val="left" w:pos="7328"/>
+          <w:tab w:val="left" w:pos="8244"/>
+          <w:tab w:val="left" w:pos="9160"/>
+          <w:tab w:val="left" w:pos="10076"/>
+          <w:tab w:val="left" w:pos="10992"/>
+          <w:tab w:val="left" w:pos="11908"/>
+          <w:tab w:val="left" w:pos="12824"/>
+          <w:tab w:val="left" w:pos="13740"/>
+          <w:tab w:val="left" w:pos="14656"/>
+        </w:tabs>
+        <w:spacing w:after="0" w:line="240" w:lineRule="auto"/>
+        <w:rPr>
+          <w:rFonts w:ascii="Consolas" w:eastAsia="Times New Roman" w:hAnsi="Consolas" w:cs="Courier New"/>
+          <w:color w:val="3D464D"/>
+          <w:sz w:val="20"/>
+          <w:szCs w:val="20"/>
+          <w:lang w:val="en-US" w:eastAsia="pt-BR"/>
+        </w:rPr>
+      </w:pPr>
+      <w:r>
+        <w:rPr>
+          <w:color w:val="6E757A"/>
+          <w:sz w:val="23"/>
+          <w:szCs w:val="23"/>
+          <w:shd w:val="clear" w:color="auto" w:fill="FFFFFF"/>
+        </w:rPr>
+        <w:lastRenderedPageBreak/>
+        <w:t>Realizamos o casting explícito de </w:t>
+      </w:r>
+      <w:proofErr w:type="spellStart"/>
+      <w:r>
+        <w:rPr>
+          <w:rStyle w:val="CdigoHTML"/>
+          <w:rFonts w:eastAsiaTheme="minorHAnsi"/>
+          <w:color w:val="3D464D"/>
+          <w:shd w:val="clear" w:color="auto" w:fill="F0F3F5"/>
+        </w:rPr>
+        <w:t>Element</w:t>
+      </w:r>
+      <w:proofErr w:type="spellEnd"/>
+      <w:r>
+        <w:rPr>
+          <w:color w:val="6E757A"/>
+          <w:sz w:val="23"/>
+          <w:szCs w:val="23"/>
+          <w:shd w:val="clear" w:color="auto" w:fill="FFFFFF"/>
+        </w:rPr>
+        <w:t> para </w:t>
+      </w:r>
+      <w:proofErr w:type="spellStart"/>
+      <w:r>
+        <w:rPr>
+          <w:rStyle w:val="CdigoHTML"/>
+          <w:rFonts w:eastAsiaTheme="minorHAnsi"/>
+          <w:color w:val="3D464D"/>
+          <w:shd w:val="clear" w:color="auto" w:fill="F0F3F5"/>
+        </w:rPr>
+        <w:t>HTMLTableElement</w:t>
+      </w:r>
+      <w:proofErr w:type="spellEnd"/>
+      <w:r>
+        <w:rPr>
+          <w:color w:val="6E757A"/>
+          <w:sz w:val="23"/>
+          <w:szCs w:val="23"/>
+          <w:shd w:val="clear" w:color="auto" w:fill="FFFFFF"/>
+        </w:rPr>
+        <w:t xml:space="preserve">. Inclusive, devido ao casting, o </w:t>
+      </w:r>
+      <w:proofErr w:type="spellStart"/>
+      <w:r>
+        <w:rPr>
+          <w:color w:val="6E757A"/>
+          <w:sz w:val="23"/>
+          <w:szCs w:val="23"/>
+          <w:shd w:val="clear" w:color="auto" w:fill="FFFFFF"/>
+        </w:rPr>
+        <w:t>TypeScript</w:t>
+      </w:r>
+      <w:proofErr w:type="spellEnd"/>
+      <w:r>
+        <w:rPr>
+          <w:color w:val="6E757A"/>
+          <w:sz w:val="23"/>
+          <w:szCs w:val="23"/>
+          <w:shd w:val="clear" w:color="auto" w:fill="FFFFFF"/>
+        </w:rPr>
+        <w:t xml:space="preserve"> infere que o tipo de </w:t>
+      </w:r>
+      <w:r>
+        <w:rPr>
+          <w:rStyle w:val="CdigoHTML"/>
+          <w:rFonts w:eastAsiaTheme="minorHAnsi"/>
+          <w:color w:val="3D464D"/>
+          <w:shd w:val="clear" w:color="auto" w:fill="F0F3F5"/>
+        </w:rPr>
+        <w:t>tabela</w:t>
+      </w:r>
+      <w:r>
+        <w:rPr>
+          <w:color w:val="6E757A"/>
+          <w:sz w:val="23"/>
+          <w:szCs w:val="23"/>
+          <w:shd w:val="clear" w:color="auto" w:fill="FFFFFF"/>
+        </w:rPr>
+        <w:t> será </w:t>
+      </w:r>
+      <w:proofErr w:type="spellStart"/>
+      <w:r>
+        <w:rPr>
+          <w:rStyle w:val="CdigoHTML"/>
+          <w:rFonts w:eastAsiaTheme="minorHAnsi"/>
+          <w:color w:val="3D464D"/>
+          <w:shd w:val="clear" w:color="auto" w:fill="F0F3F5"/>
+        </w:rPr>
+        <w:t>HTMLTableElement</w:t>
+      </w:r>
+      <w:proofErr w:type="spellEnd"/>
+      <w:r>
+        <w:rPr>
+          <w:color w:val="6E757A"/>
+          <w:sz w:val="23"/>
+          <w:szCs w:val="23"/>
+          <w:shd w:val="clear" w:color="auto" w:fill="FFFFFF"/>
+        </w:rPr>
+        <w:t>.</w:t>
+      </w:r>
+    </w:p>
+    <w:p>
+      <w:pPr>
+        <w:spacing w:after="0"/>
+        <w:rPr>
+          <w:color w:val="6E757A"/>
+          <w:sz w:val="23"/>
+          <w:szCs w:val="23"/>
+          <w:shd w:val="clear" w:color="auto" w:fill="FFFFFF"/>
+        </w:rPr>
+      </w:pPr>
+    </w:p>
+    <w:p>
+      <w:pPr>
+        <w:spacing w:after="0"/>
+      </w:pPr>
+      <w:bookmarkStart w:id="0" w:name="_GoBack"/>
+      <w:bookmarkEnd w:id="0"/>
     </w:p>
     <w:sectPr>
       <w:pgSz w:w="11906" w:h="16838"/>
@@ -1118,6 +2890,114 @@
       <w:shd w:val="clear" w:color="auto" w:fill="E1DFDD"/>
     </w:rPr>
   </w:style>
+  <w:style w:type="paragraph" w:styleId="NormalWeb">
+    <w:name w:val="Normal (Web)"/>
+    <w:basedOn w:val="Normal"/>
+    <w:uiPriority w:val="99"/>
+    <w:semiHidden/>
+    <w:unhideWhenUsed/>
+    <w:rsid w:val="00C611DE"/>
+    <w:pPr>
+      <w:spacing w:before="100" w:beforeAutospacing="1" w:after="100" w:afterAutospacing="1" w:line="240" w:lineRule="auto"/>
+    </w:pPr>
+    <w:rPr>
+      <w:rFonts w:ascii="Times New Roman" w:eastAsia="Times New Roman" w:hAnsi="Times New Roman" w:cs="Times New Roman"/>
+      <w:sz w:val="24"/>
+      <w:szCs w:val="24"/>
+      <w:lang w:eastAsia="pt-BR"/>
+    </w:rPr>
+  </w:style>
+  <w:style w:type="paragraph" w:styleId="Pr-formataoHTML">
+    <w:name w:val="HTML Preformatted"/>
+    <w:basedOn w:val="Normal"/>
+    <w:link w:val="Pr-formataoHTMLChar"/>
+    <w:uiPriority w:val="99"/>
+    <w:semiHidden/>
+    <w:unhideWhenUsed/>
+    <w:rsid w:val="00C611DE"/>
+    <w:pPr>
+      <w:tabs>
+        <w:tab w:val="left" w:pos="916"/>
+        <w:tab w:val="left" w:pos="1832"/>
+        <w:tab w:val="left" w:pos="2748"/>
+        <w:tab w:val="left" w:pos="3664"/>
+        <w:tab w:val="left" w:pos="4580"/>
+        <w:tab w:val="left" w:pos="5496"/>
+        <w:tab w:val="left" w:pos="6412"/>
+        <w:tab w:val="left" w:pos="7328"/>
+        <w:tab w:val="left" w:pos="8244"/>
+        <w:tab w:val="left" w:pos="9160"/>
+        <w:tab w:val="left" w:pos="10076"/>
+        <w:tab w:val="left" w:pos="10992"/>
+        <w:tab w:val="left" w:pos="11908"/>
+        <w:tab w:val="left" w:pos="12824"/>
+        <w:tab w:val="left" w:pos="13740"/>
+        <w:tab w:val="left" w:pos="14656"/>
+      </w:tabs>
+      <w:spacing w:after="0" w:line="240" w:lineRule="auto"/>
+    </w:pPr>
+    <w:rPr>
+      <w:rFonts w:ascii="Courier New" w:eastAsia="Times New Roman" w:hAnsi="Courier New" w:cs="Courier New"/>
+      <w:sz w:val="20"/>
+      <w:szCs w:val="20"/>
+      <w:lang w:eastAsia="pt-BR"/>
+    </w:rPr>
+  </w:style>
+  <w:style w:type="character" w:customStyle="1" w:styleId="Pr-formataoHTMLChar">
+    <w:name w:val="Pré-formatação HTML Char"/>
+    <w:basedOn w:val="Fontepargpadro"/>
+    <w:link w:val="Pr-formataoHTML"/>
+    <w:uiPriority w:val="99"/>
+    <w:semiHidden/>
+    <w:rsid w:val="00C611DE"/>
+    <w:rPr>
+      <w:rFonts w:ascii="Courier New" w:eastAsia="Times New Roman" w:hAnsi="Courier New" w:cs="Courier New"/>
+      <w:sz w:val="20"/>
+      <w:szCs w:val="20"/>
+      <w:lang w:eastAsia="pt-BR"/>
+    </w:rPr>
+  </w:style>
+  <w:style w:type="character" w:customStyle="1" w:styleId="pln">
+    <w:name w:val="pln"/>
+    <w:basedOn w:val="Fontepargpadro"/>
+    <w:rsid w:val="00C611DE"/>
+  </w:style>
+  <w:style w:type="character" w:customStyle="1" w:styleId="pun">
+    <w:name w:val="pun"/>
+    <w:basedOn w:val="Fontepargpadro"/>
+    <w:rsid w:val="00C611DE"/>
+  </w:style>
+  <w:style w:type="character" w:customStyle="1" w:styleId="typ">
+    <w:name w:val="typ"/>
+    <w:basedOn w:val="Fontepargpadro"/>
+    <w:rsid w:val="00C611DE"/>
+  </w:style>
+  <w:style w:type="character" w:customStyle="1" w:styleId="com">
+    <w:name w:val="com"/>
+    <w:basedOn w:val="Fontepargpadro"/>
+    <w:rsid w:val="00C611DE"/>
+  </w:style>
+  <w:style w:type="character" w:customStyle="1" w:styleId="str">
+    <w:name w:val="str"/>
+    <w:basedOn w:val="Fontepargpadro"/>
+    <w:rsid w:val="00C611DE"/>
+  </w:style>
+  <w:style w:type="character" w:customStyle="1" w:styleId="kwd">
+    <w:name w:val="kwd"/>
+    <w:basedOn w:val="Fontepargpadro"/>
+    <w:rsid w:val="00C611DE"/>
+  </w:style>
+  <w:style w:type="character" w:styleId="Forte">
+    <w:name w:val="Strong"/>
+    <w:basedOn w:val="Fontepargpadro"/>
+    <w:uiPriority w:val="22"/>
+    <w:qFormat/>
+    <w:rsid w:val="00C611DE"/>
+    <w:rPr>
+      <w:b/>
+      <w:bCs/>
+    </w:rPr>
+  </w:style>
 </w:styles>
 </file>
 

</xml_diff>

<commit_message>
Atualização doc - TypeScript
</commit_message>
<xml_diff>
--- a/TypeScript/Notas TypeScript.docx
+++ b/TypeScript/Notas TypeScript.docx
@@ -2163,7 +2163,7 @@
           <w:color w:val="3D464D"/>
           <w:sz w:val="20"/>
           <w:szCs w:val="20"/>
-          <w:lang w:val="en-US" w:eastAsia="pt-BR"/>
+          <w:lang w:eastAsia="pt-BR"/>
         </w:rPr>
       </w:pPr>
       <w:r>
@@ -2282,6 +2282,1678 @@
           <w:color w:val="6E757A"/>
           <w:sz w:val="23"/>
           <w:szCs w:val="23"/>
+          <w:shd w:val="clear" w:color="auto" w:fill="FFFFFF"/>
+        </w:rPr>
+      </w:pPr>
+    </w:p>
+    <w:p>
+      <w:pPr>
+        <w:spacing w:after="0"/>
+        <w:rPr>
+          <w:rFonts w:ascii="Arial" w:hAnsi="Arial" w:cs="Arial"/>
+          <w:b/>
+          <w:bCs/>
+          <w:color w:val="3D464D"/>
+          <w:spacing w:val="-8"/>
+          <w:sz w:val="28"/>
+          <w:szCs w:val="28"/>
+          <w:shd w:val="clear" w:color="auto" w:fill="EDF1F2"/>
+        </w:rPr>
+      </w:pPr>
+      <w:r>
+        <w:rPr>
+          <w:rFonts w:ascii="Arial" w:hAnsi="Arial" w:cs="Arial"/>
+          <w:b/>
+          <w:bCs/>
+          <w:color w:val="3D464D"/>
+          <w:spacing w:val="-8"/>
+          <w:sz w:val="28"/>
+          <w:szCs w:val="28"/>
+          <w:shd w:val="clear" w:color="auto" w:fill="EDF1F2"/>
+        </w:rPr>
+        <w:t xml:space="preserve">Instalando </w:t>
+      </w:r>
+      <w:proofErr w:type="spellStart"/>
+      <w:r>
+        <w:rPr>
+          <w:rFonts w:ascii="Arial" w:hAnsi="Arial" w:cs="Arial"/>
+          <w:b/>
+          <w:bCs/>
+          <w:color w:val="3D464D"/>
+          <w:spacing w:val="-8"/>
+          <w:sz w:val="28"/>
+          <w:szCs w:val="28"/>
+          <w:shd w:val="clear" w:color="auto" w:fill="EDF1F2"/>
+        </w:rPr>
+        <w:t>TypeScript</w:t>
+      </w:r>
+      <w:proofErr w:type="spellEnd"/>
+      <w:r>
+        <w:rPr>
+          <w:rFonts w:ascii="Arial" w:hAnsi="Arial" w:cs="Arial"/>
+          <w:b/>
+          <w:bCs/>
+          <w:color w:val="3D464D"/>
+          <w:spacing w:val="-8"/>
+          <w:sz w:val="28"/>
+          <w:szCs w:val="28"/>
+          <w:shd w:val="clear" w:color="auto" w:fill="EDF1F2"/>
+        </w:rPr>
+        <w:t xml:space="preserve"> </w:t>
+      </w:r>
+      <w:proofErr w:type="spellStart"/>
+      <w:r>
+        <w:rPr>
+          <w:rFonts w:ascii="Arial" w:hAnsi="Arial" w:cs="Arial"/>
+          <w:b/>
+          <w:bCs/>
+          <w:color w:val="3D464D"/>
+          <w:spacing w:val="-8"/>
+          <w:sz w:val="28"/>
+          <w:szCs w:val="28"/>
+          <w:shd w:val="clear" w:color="auto" w:fill="EDF1F2"/>
+        </w:rPr>
+        <w:t>Definitions</w:t>
+      </w:r>
+      <w:proofErr w:type="spellEnd"/>
+    </w:p>
+    <w:p>
+      <w:pPr>
+        <w:shd w:val="clear" w:color="auto" w:fill="FFFFFF"/>
+        <w:spacing w:before="360" w:after="360" w:line="240" w:lineRule="auto"/>
+        <w:rPr>
+          <w:rFonts w:ascii="Times New Roman" w:eastAsia="Times New Roman" w:hAnsi="Times New Roman" w:cs="Times New Roman"/>
+          <w:color w:val="3D464D"/>
+          <w:sz w:val="27"/>
+          <w:szCs w:val="27"/>
+          <w:lang w:eastAsia="pt-BR"/>
+        </w:rPr>
+      </w:pPr>
+      <w:r>
+        <w:rPr>
+          <w:rFonts w:ascii="Times New Roman" w:eastAsia="Times New Roman" w:hAnsi="Times New Roman" w:cs="Times New Roman"/>
+          <w:color w:val="3D464D"/>
+          <w:sz w:val="27"/>
+          <w:szCs w:val="27"/>
+          <w:lang w:eastAsia="pt-BR"/>
+        </w:rPr>
+        <w:t xml:space="preserve">No caso, vamos instalar o tipo do </w:t>
+      </w:r>
+      <w:proofErr w:type="spellStart"/>
+      <w:r>
+        <w:rPr>
+          <w:rFonts w:ascii="Times New Roman" w:eastAsia="Times New Roman" w:hAnsi="Times New Roman" w:cs="Times New Roman"/>
+          <w:color w:val="3D464D"/>
+          <w:sz w:val="27"/>
+          <w:szCs w:val="27"/>
+          <w:lang w:eastAsia="pt-BR"/>
+        </w:rPr>
+        <w:t>jQuery</w:t>
+      </w:r>
+      <w:proofErr w:type="spellEnd"/>
+      <w:r>
+        <w:rPr>
+          <w:rFonts w:ascii="Times New Roman" w:eastAsia="Times New Roman" w:hAnsi="Times New Roman" w:cs="Times New Roman"/>
+          <w:color w:val="3D464D"/>
+          <w:sz w:val="27"/>
+          <w:szCs w:val="27"/>
+          <w:lang w:eastAsia="pt-BR"/>
+        </w:rPr>
+        <w:t xml:space="preserve">. Vale lembrar que esse tipo não foi definido pela equipe do </w:t>
+      </w:r>
+      <w:proofErr w:type="spellStart"/>
+      <w:r>
+        <w:rPr>
+          <w:rFonts w:ascii="Times New Roman" w:eastAsia="Times New Roman" w:hAnsi="Times New Roman" w:cs="Times New Roman"/>
+          <w:color w:val="3D464D"/>
+          <w:sz w:val="27"/>
+          <w:szCs w:val="27"/>
+          <w:lang w:eastAsia="pt-BR"/>
+        </w:rPr>
+        <w:t>jQuery</w:t>
+      </w:r>
+      <w:proofErr w:type="spellEnd"/>
+      <w:r>
+        <w:rPr>
+          <w:rFonts w:ascii="Times New Roman" w:eastAsia="Times New Roman" w:hAnsi="Times New Roman" w:cs="Times New Roman"/>
+          <w:color w:val="3D464D"/>
+          <w:sz w:val="27"/>
+          <w:szCs w:val="27"/>
+          <w:lang w:eastAsia="pt-BR"/>
+        </w:rPr>
+        <w:t>:</w:t>
+      </w:r>
+    </w:p>
+    <w:p>
+      <w:pPr>
+        <w:shd w:val="clear" w:color="auto" w:fill="F0F3F5"/>
+        <w:tabs>
+          <w:tab w:val="left" w:pos="916"/>
+          <w:tab w:val="left" w:pos="1832"/>
+          <w:tab w:val="left" w:pos="2748"/>
+          <w:tab w:val="left" w:pos="3664"/>
+          <w:tab w:val="left" w:pos="4580"/>
+          <w:tab w:val="left" w:pos="5496"/>
+          <w:tab w:val="left" w:pos="6412"/>
+          <w:tab w:val="left" w:pos="7328"/>
+          <w:tab w:val="left" w:pos="8244"/>
+          <w:tab w:val="left" w:pos="9160"/>
+          <w:tab w:val="left" w:pos="10076"/>
+          <w:tab w:val="left" w:pos="10992"/>
+          <w:tab w:val="left" w:pos="11908"/>
+          <w:tab w:val="left" w:pos="12824"/>
+          <w:tab w:val="left" w:pos="13740"/>
+          <w:tab w:val="left" w:pos="14656"/>
+        </w:tabs>
+        <w:spacing w:after="0" w:line="240" w:lineRule="auto"/>
+        <w:rPr>
+          <w:rFonts w:ascii="Consolas" w:eastAsia="Times New Roman" w:hAnsi="Consolas" w:cs="Courier New"/>
+          <w:color w:val="3D464D"/>
+          <w:sz w:val="27"/>
+          <w:szCs w:val="27"/>
+          <w:lang w:val="en-US" w:eastAsia="pt-BR"/>
+        </w:rPr>
+      </w:pPr>
+      <w:proofErr w:type="spellStart"/>
+      <w:r>
+        <w:rPr>
+          <w:rFonts w:ascii="Courier New" w:eastAsia="Times New Roman" w:hAnsi="Courier New" w:cs="Courier New"/>
+          <w:color w:val="3D464D"/>
+          <w:sz w:val="20"/>
+          <w:szCs w:val="20"/>
+          <w:lang w:val="en-US" w:eastAsia="pt-BR"/>
+        </w:rPr>
+        <w:t>npm</w:t>
+      </w:r>
+      <w:proofErr w:type="spellEnd"/>
+      <w:r>
+        <w:rPr>
+          <w:rFonts w:ascii="Courier New" w:eastAsia="Times New Roman" w:hAnsi="Courier New" w:cs="Courier New"/>
+          <w:color w:val="3D464D"/>
+          <w:sz w:val="20"/>
+          <w:szCs w:val="20"/>
+          <w:lang w:val="en-US" w:eastAsia="pt-BR"/>
+        </w:rPr>
+        <w:t xml:space="preserve"> install </w:t>
+      </w:r>
+      <w:r>
+        <w:rPr>
+          <w:rFonts w:ascii="Courier New" w:eastAsia="Times New Roman" w:hAnsi="Courier New" w:cs="Courier New"/>
+          <w:color w:val="990055"/>
+          <w:sz w:val="20"/>
+          <w:szCs w:val="20"/>
+          <w:lang w:val="en-US" w:eastAsia="pt-BR"/>
+        </w:rPr>
+        <w:t>@types</w:t>
+      </w:r>
+      <w:r>
+        <w:rPr>
+          <w:rFonts w:ascii="Courier New" w:eastAsia="Times New Roman" w:hAnsi="Courier New" w:cs="Courier New"/>
+          <w:color w:val="999999"/>
+          <w:sz w:val="20"/>
+          <w:szCs w:val="20"/>
+          <w:lang w:val="en-US" w:eastAsia="pt-BR"/>
+        </w:rPr>
+        <w:t>/</w:t>
+      </w:r>
+      <w:r>
+        <w:rPr>
+          <w:rFonts w:ascii="Courier New" w:eastAsia="Times New Roman" w:hAnsi="Courier New" w:cs="Courier New"/>
+          <w:color w:val="3D464D"/>
+          <w:sz w:val="20"/>
+          <w:szCs w:val="20"/>
+          <w:lang w:val="en-US" w:eastAsia="pt-BR"/>
+        </w:rPr>
+        <w:t>jquery@2</w:t>
+      </w:r>
+      <w:r>
+        <w:rPr>
+          <w:rFonts w:ascii="Courier New" w:eastAsia="Times New Roman" w:hAnsi="Courier New" w:cs="Courier New"/>
+          <w:color w:val="999999"/>
+          <w:sz w:val="20"/>
+          <w:szCs w:val="20"/>
+          <w:lang w:val="en-US" w:eastAsia="pt-BR"/>
+        </w:rPr>
+        <w:t>.</w:t>
+      </w:r>
+      <w:r>
+        <w:rPr>
+          <w:rFonts w:ascii="Courier New" w:eastAsia="Times New Roman" w:hAnsi="Courier New" w:cs="Courier New"/>
+          <w:color w:val="990055"/>
+          <w:sz w:val="20"/>
+          <w:szCs w:val="20"/>
+          <w:lang w:val="en-US" w:eastAsia="pt-BR"/>
+        </w:rPr>
+        <w:t>0.42</w:t>
+      </w:r>
+      <w:r>
+        <w:rPr>
+          <w:rFonts w:ascii="Courier New" w:eastAsia="Times New Roman" w:hAnsi="Courier New" w:cs="Courier New"/>
+          <w:color w:val="3D464D"/>
+          <w:sz w:val="20"/>
+          <w:szCs w:val="20"/>
+          <w:lang w:val="en-US" w:eastAsia="pt-BR"/>
+        </w:rPr>
+        <w:t xml:space="preserve"> </w:t>
+      </w:r>
+      <w:r>
+        <w:rPr>
+          <w:rFonts w:ascii="Courier New" w:eastAsia="Times New Roman" w:hAnsi="Courier New" w:cs="Courier New"/>
+          <w:color w:val="999999"/>
+          <w:sz w:val="20"/>
+          <w:szCs w:val="20"/>
+          <w:lang w:val="en-US" w:eastAsia="pt-BR"/>
+        </w:rPr>
+        <w:t>--</w:t>
+      </w:r>
+      <w:r>
+        <w:rPr>
+          <w:rFonts w:ascii="Courier New" w:eastAsia="Times New Roman" w:hAnsi="Courier New" w:cs="Courier New"/>
+          <w:color w:val="3D464D"/>
+          <w:sz w:val="20"/>
+          <w:szCs w:val="20"/>
+          <w:lang w:val="en-US" w:eastAsia="pt-BR"/>
+        </w:rPr>
+        <w:t>save</w:t>
+      </w:r>
+      <w:r>
+        <w:rPr>
+          <w:rFonts w:ascii="Courier New" w:eastAsia="Times New Roman" w:hAnsi="Courier New" w:cs="Courier New"/>
+          <w:color w:val="999999"/>
+          <w:sz w:val="20"/>
+          <w:szCs w:val="20"/>
+          <w:lang w:val="en-US" w:eastAsia="pt-BR"/>
+        </w:rPr>
+        <w:t>-</w:t>
+      </w:r>
+      <w:r>
+        <w:rPr>
+          <w:rFonts w:ascii="Courier New" w:eastAsia="Times New Roman" w:hAnsi="Courier New" w:cs="Courier New"/>
+          <w:color w:val="3D464D"/>
+          <w:sz w:val="20"/>
+          <w:szCs w:val="20"/>
+          <w:lang w:val="en-US" w:eastAsia="pt-BR"/>
+        </w:rPr>
+        <w:t>dev</w:t>
+      </w:r>
+    </w:p>
+    <w:p>
+      <w:pPr>
+        <w:spacing w:after="0"/>
+        <w:rPr>
+          <w:lang w:val="en-US"/>
+        </w:rPr>
+      </w:pPr>
+    </w:p>
+    <w:p>
+      <w:pPr>
+        <w:shd w:val="clear" w:color="auto" w:fill="FFFFFF"/>
+        <w:spacing w:after="0" w:line="240" w:lineRule="auto"/>
+        <w:rPr>
+          <w:rFonts w:ascii="Times New Roman" w:eastAsia="Times New Roman" w:hAnsi="Times New Roman" w:cs="Times New Roman"/>
+          <w:color w:val="3D464D"/>
+          <w:sz w:val="27"/>
+          <w:szCs w:val="27"/>
+          <w:lang w:eastAsia="pt-BR"/>
+        </w:rPr>
+      </w:pPr>
+      <w:r>
+        <w:rPr>
+          <w:rFonts w:ascii="Times New Roman" w:eastAsia="Times New Roman" w:hAnsi="Times New Roman" w:cs="Times New Roman"/>
+          <w:color w:val="3D464D"/>
+          <w:sz w:val="27"/>
+          <w:szCs w:val="27"/>
+          <w:lang w:eastAsia="pt-BR"/>
+        </w:rPr>
+        <w:t xml:space="preserve">Você pode instalar o </w:t>
+      </w:r>
+      <w:proofErr w:type="spellStart"/>
+      <w:r>
+        <w:rPr>
+          <w:rFonts w:ascii="Times New Roman" w:eastAsia="Times New Roman" w:hAnsi="Times New Roman" w:cs="Times New Roman"/>
+          <w:color w:val="3D464D"/>
+          <w:sz w:val="27"/>
+          <w:szCs w:val="27"/>
+          <w:lang w:eastAsia="pt-BR"/>
+        </w:rPr>
+        <w:t>type</w:t>
+      </w:r>
+      <w:proofErr w:type="spellEnd"/>
+      <w:r>
+        <w:rPr>
+          <w:rFonts w:ascii="Times New Roman" w:eastAsia="Times New Roman" w:hAnsi="Times New Roman" w:cs="Times New Roman"/>
+          <w:color w:val="3D464D"/>
+          <w:sz w:val="27"/>
+          <w:szCs w:val="27"/>
+          <w:lang w:eastAsia="pt-BR"/>
+        </w:rPr>
+        <w:t xml:space="preserve"> </w:t>
+      </w:r>
+      <w:proofErr w:type="spellStart"/>
+      <w:r>
+        <w:rPr>
+          <w:rFonts w:ascii="Times New Roman" w:eastAsia="Times New Roman" w:hAnsi="Times New Roman" w:cs="Times New Roman"/>
+          <w:color w:val="3D464D"/>
+          <w:sz w:val="27"/>
+          <w:szCs w:val="27"/>
+          <w:lang w:eastAsia="pt-BR"/>
+        </w:rPr>
+        <w:t>definiton</w:t>
+      </w:r>
+      <w:proofErr w:type="spellEnd"/>
+      <w:r>
+        <w:rPr>
+          <w:rFonts w:ascii="Times New Roman" w:eastAsia="Times New Roman" w:hAnsi="Times New Roman" w:cs="Times New Roman"/>
+          <w:color w:val="3D464D"/>
+          <w:sz w:val="27"/>
+          <w:szCs w:val="27"/>
+          <w:lang w:eastAsia="pt-BR"/>
+        </w:rPr>
+        <w:t xml:space="preserve"> da sua biblioteca favorita, contanto que ela exista. Inclusive </w:t>
+      </w:r>
+      <w:proofErr w:type="gramStart"/>
+      <w:r>
+        <w:rPr>
+          <w:rFonts w:ascii="Times New Roman" w:eastAsia="Times New Roman" w:hAnsi="Times New Roman" w:cs="Times New Roman"/>
+          <w:color w:val="3D464D"/>
+          <w:sz w:val="27"/>
+          <w:szCs w:val="27"/>
+          <w:lang w:eastAsia="pt-BR"/>
+        </w:rPr>
+        <w:t>podem haver</w:t>
+      </w:r>
+      <w:proofErr w:type="gramEnd"/>
+      <w:r>
+        <w:rPr>
+          <w:rFonts w:ascii="Times New Roman" w:eastAsia="Times New Roman" w:hAnsi="Times New Roman" w:cs="Times New Roman"/>
+          <w:color w:val="3D464D"/>
+          <w:sz w:val="27"/>
+          <w:szCs w:val="27"/>
+          <w:lang w:eastAsia="pt-BR"/>
+        </w:rPr>
+        <w:t xml:space="preserve"> arquivos de definições criados por mais de um colaborador, no final, somos nós que devemos escolher o arquivo que for mais atualizado. Não há solução mágica, é necessário realizar pesquisas na Internet. Inclusive, pode ser que nem existe um arquivo </w:t>
+      </w:r>
+      <w:proofErr w:type="spellStart"/>
+      <w:r>
+        <w:rPr>
+          <w:rFonts w:ascii="Courier New" w:eastAsia="Times New Roman" w:hAnsi="Courier New" w:cs="Courier New"/>
+          <w:color w:val="3D464D"/>
+          <w:sz w:val="23"/>
+          <w:szCs w:val="23"/>
+          <w:shd w:val="clear" w:color="auto" w:fill="F0F3F5"/>
+          <w:lang w:eastAsia="pt-BR"/>
+        </w:rPr>
+        <w:t>tsd</w:t>
+      </w:r>
+      <w:proofErr w:type="spellEnd"/>
+      <w:r>
+        <w:rPr>
+          <w:rFonts w:ascii="Times New Roman" w:eastAsia="Times New Roman" w:hAnsi="Times New Roman" w:cs="Times New Roman"/>
+          <w:color w:val="3D464D"/>
+          <w:sz w:val="27"/>
+          <w:szCs w:val="27"/>
+          <w:lang w:eastAsia="pt-BR"/>
+        </w:rPr>
+        <w:t> para sua biblioteca favorita, sendo assim, a solução com </w:t>
+      </w:r>
+      <w:r>
+        <w:rPr>
+          <w:rFonts w:ascii="Courier New" w:eastAsia="Times New Roman" w:hAnsi="Courier New" w:cs="Courier New"/>
+          <w:color w:val="3D464D"/>
+          <w:sz w:val="23"/>
+          <w:szCs w:val="23"/>
+          <w:shd w:val="clear" w:color="auto" w:fill="F0F3F5"/>
+          <w:lang w:eastAsia="pt-BR"/>
+        </w:rPr>
+        <w:t>declare var</w:t>
+      </w:r>
+      <w:r>
+        <w:rPr>
+          <w:rFonts w:ascii="Times New Roman" w:eastAsia="Times New Roman" w:hAnsi="Times New Roman" w:cs="Times New Roman"/>
+          <w:color w:val="3D464D"/>
+          <w:sz w:val="27"/>
+          <w:szCs w:val="27"/>
+          <w:lang w:eastAsia="pt-BR"/>
+        </w:rPr>
+        <w:t> continua sendo válida.</w:t>
+      </w:r>
+    </w:p>
+    <w:p>
+      <w:pPr>
+        <w:shd w:val="clear" w:color="auto" w:fill="FFFFFF"/>
+        <w:spacing w:after="0" w:line="240" w:lineRule="auto"/>
+        <w:rPr>
+          <w:rFonts w:ascii="Times New Roman" w:eastAsia="Times New Roman" w:hAnsi="Times New Roman" w:cs="Times New Roman"/>
+          <w:color w:val="3D464D"/>
+          <w:sz w:val="27"/>
+          <w:szCs w:val="27"/>
+          <w:lang w:eastAsia="pt-BR"/>
+        </w:rPr>
+      </w:pPr>
+      <w:r>
+        <w:rPr>
+          <w:rFonts w:ascii="Times New Roman" w:eastAsia="Times New Roman" w:hAnsi="Times New Roman" w:cs="Times New Roman"/>
+          <w:color w:val="3D464D"/>
+          <w:sz w:val="27"/>
+          <w:szCs w:val="27"/>
+          <w:lang w:eastAsia="pt-BR"/>
+        </w:rPr>
+        <w:t xml:space="preserve">Vamos abrir e fechar o Visual Studio </w:t>
+      </w:r>
+      <w:proofErr w:type="spellStart"/>
+      <w:r>
+        <w:rPr>
+          <w:rFonts w:ascii="Times New Roman" w:eastAsia="Times New Roman" w:hAnsi="Times New Roman" w:cs="Times New Roman"/>
+          <w:color w:val="3D464D"/>
+          <w:sz w:val="27"/>
+          <w:szCs w:val="27"/>
+          <w:lang w:eastAsia="pt-BR"/>
+        </w:rPr>
+        <w:t>Code</w:t>
+      </w:r>
+      <w:proofErr w:type="spellEnd"/>
+      <w:r>
+        <w:rPr>
+          <w:rFonts w:ascii="Times New Roman" w:eastAsia="Times New Roman" w:hAnsi="Times New Roman" w:cs="Times New Roman"/>
+          <w:color w:val="3D464D"/>
+          <w:sz w:val="27"/>
+          <w:szCs w:val="27"/>
+          <w:lang w:eastAsia="pt-BR"/>
+        </w:rPr>
+        <w:t xml:space="preserve">. Por padrão, o compilador do </w:t>
+      </w:r>
+      <w:proofErr w:type="spellStart"/>
+      <w:r>
+        <w:rPr>
+          <w:rFonts w:ascii="Times New Roman" w:eastAsia="Times New Roman" w:hAnsi="Times New Roman" w:cs="Times New Roman"/>
+          <w:color w:val="3D464D"/>
+          <w:sz w:val="27"/>
+          <w:szCs w:val="27"/>
+          <w:lang w:eastAsia="pt-BR"/>
+        </w:rPr>
+        <w:t>TypeScript</w:t>
+      </w:r>
+      <w:proofErr w:type="spellEnd"/>
+      <w:r>
+        <w:rPr>
+          <w:rFonts w:ascii="Times New Roman" w:eastAsia="Times New Roman" w:hAnsi="Times New Roman" w:cs="Times New Roman"/>
+          <w:color w:val="3D464D"/>
+          <w:sz w:val="27"/>
+          <w:szCs w:val="27"/>
+          <w:lang w:eastAsia="pt-BR"/>
+        </w:rPr>
+        <w:t xml:space="preserve"> procurará por padrão todos os @</w:t>
+      </w:r>
+      <w:proofErr w:type="spellStart"/>
+      <w:r>
+        <w:rPr>
+          <w:rFonts w:ascii="Times New Roman" w:eastAsia="Times New Roman" w:hAnsi="Times New Roman" w:cs="Times New Roman"/>
+          <w:color w:val="3D464D"/>
+          <w:sz w:val="27"/>
+          <w:szCs w:val="27"/>
+          <w:lang w:eastAsia="pt-BR"/>
+        </w:rPr>
+        <w:t>types</w:t>
+      </w:r>
+      <w:proofErr w:type="spellEnd"/>
+      <w:r>
+        <w:rPr>
+          <w:rFonts w:ascii="Times New Roman" w:eastAsia="Times New Roman" w:hAnsi="Times New Roman" w:cs="Times New Roman"/>
+          <w:color w:val="3D464D"/>
+          <w:sz w:val="27"/>
+          <w:szCs w:val="27"/>
+          <w:lang w:eastAsia="pt-BR"/>
+        </w:rPr>
+        <w:t xml:space="preserve"> dentro da pasta </w:t>
+      </w:r>
+      <w:proofErr w:type="spellStart"/>
+      <w:r>
+        <w:rPr>
+          <w:rFonts w:ascii="Courier New" w:eastAsia="Times New Roman" w:hAnsi="Courier New" w:cs="Courier New"/>
+          <w:color w:val="3D464D"/>
+          <w:sz w:val="23"/>
+          <w:szCs w:val="23"/>
+          <w:shd w:val="clear" w:color="auto" w:fill="F0F3F5"/>
+          <w:lang w:eastAsia="pt-BR"/>
+        </w:rPr>
+        <w:t>node_modules</w:t>
+      </w:r>
+      <w:proofErr w:type="spellEnd"/>
+      <w:r>
+        <w:rPr>
+          <w:rFonts w:ascii="Times New Roman" w:eastAsia="Times New Roman" w:hAnsi="Times New Roman" w:cs="Times New Roman"/>
+          <w:color w:val="3D464D"/>
+          <w:sz w:val="27"/>
+          <w:szCs w:val="27"/>
+          <w:lang w:eastAsia="pt-BR"/>
+        </w:rPr>
+        <w:t> sem termos que nos preocupar.</w:t>
+      </w:r>
+    </w:p>
+    <w:p>
+      <w:pPr>
+        <w:spacing w:after="0"/>
+      </w:pPr>
+    </w:p>
+    <w:p>
+      <w:pPr>
+        <w:spacing w:after="0"/>
+        <w:rPr>
+          <w:rFonts w:ascii="Arial" w:hAnsi="Arial" w:cs="Arial"/>
+          <w:b/>
+          <w:bCs/>
+          <w:color w:val="3D464D"/>
+          <w:spacing w:val="-8"/>
+          <w:sz w:val="28"/>
+          <w:szCs w:val="28"/>
+          <w:shd w:val="clear" w:color="auto" w:fill="EDF1F2"/>
+        </w:rPr>
+      </w:pPr>
+      <w:r>
+        <w:rPr>
+          <w:rFonts w:ascii="Arial" w:hAnsi="Arial" w:cs="Arial"/>
+          <w:b/>
+          <w:bCs/>
+          <w:color w:val="3D464D"/>
+          <w:spacing w:val="-8"/>
+          <w:sz w:val="28"/>
+          <w:szCs w:val="28"/>
+          <w:shd w:val="clear" w:color="auto" w:fill="EDF1F2"/>
+        </w:rPr>
+        <w:t>Para saber mais: o repositório @</w:t>
+      </w:r>
+      <w:proofErr w:type="spellStart"/>
+      <w:r>
+        <w:rPr>
+          <w:rFonts w:ascii="Arial" w:hAnsi="Arial" w:cs="Arial"/>
+          <w:b/>
+          <w:bCs/>
+          <w:color w:val="3D464D"/>
+          <w:spacing w:val="-8"/>
+          <w:sz w:val="28"/>
+          <w:szCs w:val="28"/>
+          <w:shd w:val="clear" w:color="auto" w:fill="EDF1F2"/>
+        </w:rPr>
+        <w:t>types</w:t>
+      </w:r>
+      <w:proofErr w:type="spellEnd"/>
+    </w:p>
+    <w:p>
+      <w:pPr>
+        <w:pStyle w:val="NormalWeb"/>
+        <w:shd w:val="clear" w:color="auto" w:fill="FFFFFF"/>
+        <w:spacing w:before="0" w:beforeAutospacing="0" w:after="0" w:afterAutospacing="0"/>
+        <w:rPr>
+          <w:color w:val="3D464D"/>
+          <w:sz w:val="27"/>
+          <w:szCs w:val="27"/>
+        </w:rPr>
+      </w:pPr>
+      <w:r>
+        <w:rPr>
+          <w:color w:val="3D464D"/>
+          <w:sz w:val="27"/>
+          <w:szCs w:val="27"/>
+        </w:rPr>
+        <w:t xml:space="preserve">No </w:t>
+      </w:r>
+      <w:proofErr w:type="spellStart"/>
+      <w:r>
+        <w:rPr>
+          <w:color w:val="3D464D"/>
+          <w:sz w:val="27"/>
+          <w:szCs w:val="27"/>
+        </w:rPr>
+        <w:t>npm</w:t>
+      </w:r>
+      <w:proofErr w:type="spellEnd"/>
+      <w:r>
+        <w:rPr>
+          <w:color w:val="3D464D"/>
+          <w:sz w:val="27"/>
+          <w:szCs w:val="27"/>
+        </w:rPr>
+        <w:t xml:space="preserve">, existe uma série de </w:t>
+      </w:r>
+      <w:proofErr w:type="spellStart"/>
+      <w:r>
+        <w:rPr>
+          <w:color w:val="3D464D"/>
+          <w:sz w:val="27"/>
+          <w:szCs w:val="27"/>
+        </w:rPr>
+        <w:t>TypeScript</w:t>
+      </w:r>
+      <w:proofErr w:type="spellEnd"/>
+      <w:r>
+        <w:rPr>
+          <w:color w:val="3D464D"/>
+          <w:sz w:val="27"/>
+          <w:szCs w:val="27"/>
+        </w:rPr>
+        <w:t xml:space="preserve"> </w:t>
+      </w:r>
+      <w:proofErr w:type="spellStart"/>
+      <w:r>
+        <w:rPr>
+          <w:color w:val="3D464D"/>
+          <w:sz w:val="27"/>
+          <w:szCs w:val="27"/>
+        </w:rPr>
+        <w:t>definitons</w:t>
+      </w:r>
+      <w:proofErr w:type="spellEnd"/>
+      <w:r>
+        <w:rPr>
+          <w:color w:val="3D464D"/>
+          <w:sz w:val="27"/>
+          <w:szCs w:val="27"/>
+        </w:rPr>
+        <w:t xml:space="preserve"> files para as mais diversas bibliotecas e frameworks do mercado. Por exemplo, se quisermos instalar o </w:t>
+      </w:r>
+      <w:proofErr w:type="spellStart"/>
+      <w:r>
+        <w:rPr>
+          <w:color w:val="3D464D"/>
+          <w:sz w:val="27"/>
+          <w:szCs w:val="27"/>
+        </w:rPr>
+        <w:t>tsd</w:t>
+      </w:r>
+      <w:proofErr w:type="spellEnd"/>
+      <w:r>
+        <w:rPr>
+          <w:color w:val="3D464D"/>
+          <w:sz w:val="27"/>
+          <w:szCs w:val="27"/>
+        </w:rPr>
+        <w:t xml:space="preserve"> do </w:t>
+      </w:r>
+      <w:proofErr w:type="spellStart"/>
+      <w:r>
+        <w:rPr>
+          <w:color w:val="3D464D"/>
+          <w:sz w:val="27"/>
+          <w:szCs w:val="27"/>
+        </w:rPr>
+        <w:t>jQuery</w:t>
+      </w:r>
+      <w:proofErr w:type="spellEnd"/>
+      <w:r>
+        <w:rPr>
+          <w:color w:val="3D464D"/>
+          <w:sz w:val="27"/>
+          <w:szCs w:val="27"/>
+        </w:rPr>
+        <w:t>, acessamos</w:t>
+      </w:r>
+    </w:p>
+    <w:p>
+      <w:pPr>
+        <w:pStyle w:val="NormalWeb"/>
+        <w:shd w:val="clear" w:color="auto" w:fill="FFFFFF"/>
+        <w:spacing w:before="0" w:beforeAutospacing="0" w:after="0" w:afterAutospacing="0"/>
+        <w:rPr>
+          <w:color w:val="3D464D"/>
+          <w:sz w:val="27"/>
+          <w:szCs w:val="27"/>
+        </w:rPr>
+      </w:pPr>
+      <w:hyperlink r:id="rId5" w:tgtFrame="_blank" w:history="1">
+        <w:r>
+          <w:rPr>
+            <w:rStyle w:val="Hyperlink"/>
+            <w:sz w:val="27"/>
+            <w:szCs w:val="27"/>
+          </w:rPr>
+          <w:t>https://www.npmjs.com/package/@types/jquery</w:t>
+        </w:r>
+      </w:hyperlink>
+    </w:p>
+    <w:p>
+      <w:pPr>
+        <w:pStyle w:val="NormalWeb"/>
+        <w:shd w:val="clear" w:color="auto" w:fill="FFFFFF"/>
+        <w:spacing w:before="360" w:beforeAutospacing="0" w:after="360" w:afterAutospacing="0"/>
+        <w:rPr>
+          <w:color w:val="3D464D"/>
+          <w:sz w:val="27"/>
+          <w:szCs w:val="27"/>
+        </w:rPr>
+      </w:pPr>
+      <w:r>
+        <w:rPr>
+          <w:color w:val="3D464D"/>
+          <w:sz w:val="27"/>
+          <w:szCs w:val="27"/>
+        </w:rPr>
+        <w:t xml:space="preserve">Se quisermos do </w:t>
+      </w:r>
+      <w:proofErr w:type="spellStart"/>
+      <w:r>
+        <w:rPr>
+          <w:color w:val="3D464D"/>
+          <w:sz w:val="27"/>
+          <w:szCs w:val="27"/>
+        </w:rPr>
+        <w:t>lodash</w:t>
+      </w:r>
+      <w:proofErr w:type="spellEnd"/>
+      <w:r>
+        <w:rPr>
+          <w:color w:val="3D464D"/>
+          <w:sz w:val="27"/>
+          <w:szCs w:val="27"/>
+        </w:rPr>
+        <w:t xml:space="preserve"> ou </w:t>
+      </w:r>
+      <w:proofErr w:type="spellStart"/>
+      <w:r>
+        <w:rPr>
+          <w:color w:val="3D464D"/>
+          <w:sz w:val="27"/>
+          <w:szCs w:val="27"/>
+        </w:rPr>
+        <w:t>underscore</w:t>
+      </w:r>
+      <w:proofErr w:type="spellEnd"/>
+      <w:r>
+        <w:rPr>
+          <w:color w:val="3D464D"/>
+          <w:sz w:val="27"/>
+          <w:szCs w:val="27"/>
+        </w:rPr>
+        <w:t xml:space="preserve"> acessamos</w:t>
+      </w:r>
+    </w:p>
+    <w:p>
+      <w:pPr>
+        <w:pStyle w:val="Pr-formataoHTML"/>
+        <w:shd w:val="clear" w:color="auto" w:fill="F0F3F5"/>
+        <w:rPr>
+          <w:rStyle w:val="pln"/>
+          <w:color w:val="3D464D"/>
+        </w:rPr>
+      </w:pPr>
+      <w:r>
+        <w:rPr>
+          <w:rStyle w:val="pln"/>
+          <w:color w:val="3D464D"/>
+        </w:rPr>
+        <w:t>https</w:t>
+      </w:r>
+      <w:r>
+        <w:rPr>
+          <w:rStyle w:val="pun"/>
+          <w:color w:val="999999"/>
+        </w:rPr>
+        <w:t>:</w:t>
+      </w:r>
+      <w:r>
+        <w:rPr>
+          <w:rStyle w:val="com"/>
+          <w:color w:val="708090"/>
+        </w:rPr>
+        <w:t>//www.npmjs.com/package/@types/lodash</w:t>
+      </w:r>
+    </w:p>
+    <w:p>
+      <w:pPr>
+        <w:pStyle w:val="Pr-formataoHTML"/>
+        <w:shd w:val="clear" w:color="auto" w:fill="F0F3F5"/>
+        <w:rPr>
+          <w:rStyle w:val="pln"/>
+          <w:color w:val="3D464D"/>
+        </w:rPr>
+      </w:pPr>
+    </w:p>
+    <w:p>
+      <w:pPr>
+        <w:pStyle w:val="Pr-formataoHTML"/>
+        <w:shd w:val="clear" w:color="auto" w:fill="F0F3F5"/>
+        <w:rPr>
+          <w:rFonts w:ascii="Consolas" w:hAnsi="Consolas"/>
+          <w:color w:val="3D464D"/>
+          <w:sz w:val="27"/>
+          <w:szCs w:val="27"/>
+        </w:rPr>
+      </w:pPr>
+      <w:r>
+        <w:rPr>
+          <w:rStyle w:val="pln"/>
+          <w:color w:val="3D464D"/>
+        </w:rPr>
+        <w:t>https</w:t>
+      </w:r>
+      <w:r>
+        <w:rPr>
+          <w:rStyle w:val="pun"/>
+          <w:color w:val="999999"/>
+        </w:rPr>
+        <w:t>:</w:t>
+      </w:r>
+      <w:r>
+        <w:rPr>
+          <w:rStyle w:val="com"/>
+          <w:color w:val="708090"/>
+        </w:rPr>
+        <w:t>//www.npmjs.com/package/@types/underscore</w:t>
+      </w:r>
+    </w:p>
+    <w:p>
+      <w:pPr>
+        <w:pStyle w:val="NormalWeb"/>
+        <w:shd w:val="clear" w:color="auto" w:fill="FFFFFF"/>
+        <w:spacing w:before="360" w:beforeAutospacing="0" w:after="360" w:afterAutospacing="0"/>
+        <w:rPr>
+          <w:color w:val="3D464D"/>
+          <w:sz w:val="27"/>
+          <w:szCs w:val="27"/>
+        </w:rPr>
+      </w:pPr>
+      <w:r>
+        <w:rPr>
+          <w:color w:val="3D464D"/>
+          <w:sz w:val="27"/>
+          <w:szCs w:val="27"/>
+        </w:rPr>
+        <w:t xml:space="preserve">Dessa forma, antes de sair buscando pela internet os arquivos </w:t>
+      </w:r>
+      <w:proofErr w:type="spellStart"/>
+      <w:r>
+        <w:rPr>
+          <w:color w:val="3D464D"/>
+          <w:sz w:val="27"/>
+          <w:szCs w:val="27"/>
+        </w:rPr>
+        <w:t>tsd</w:t>
+      </w:r>
+      <w:proofErr w:type="spellEnd"/>
+      <w:r>
+        <w:rPr>
+          <w:color w:val="3D464D"/>
+          <w:sz w:val="27"/>
+          <w:szCs w:val="27"/>
+        </w:rPr>
+        <w:t xml:space="preserve"> que precisamos, podemos tentar a sorte executando o comando:</w:t>
+      </w:r>
+    </w:p>
+    <w:p>
+      <w:pPr>
+        <w:pStyle w:val="Pr-formataoHTML"/>
+        <w:shd w:val="clear" w:color="auto" w:fill="F0F3F5"/>
+        <w:rPr>
+          <w:rFonts w:ascii="Consolas" w:hAnsi="Consolas"/>
+          <w:color w:val="3D464D"/>
+          <w:sz w:val="27"/>
+          <w:szCs w:val="27"/>
+          <w:lang w:val="en-US"/>
+        </w:rPr>
+      </w:pPr>
+      <w:proofErr w:type="spellStart"/>
+      <w:r>
+        <w:rPr>
+          <w:rStyle w:val="pln"/>
+          <w:color w:val="3D464D"/>
+          <w:lang w:val="en-US"/>
+        </w:rPr>
+        <w:t>npm</w:t>
+      </w:r>
+      <w:proofErr w:type="spellEnd"/>
+      <w:r>
+        <w:rPr>
+          <w:rStyle w:val="pln"/>
+          <w:color w:val="3D464D"/>
+          <w:lang w:val="en-US"/>
+        </w:rPr>
+        <w:t xml:space="preserve"> install </w:t>
+      </w:r>
+      <w:r>
+        <w:rPr>
+          <w:rStyle w:val="lit"/>
+          <w:color w:val="990055"/>
+          <w:lang w:val="en-US"/>
+        </w:rPr>
+        <w:t>@types</w:t>
+      </w:r>
+      <w:r>
+        <w:rPr>
+          <w:rStyle w:val="pun"/>
+          <w:color w:val="999999"/>
+          <w:lang w:val="en-US"/>
+        </w:rPr>
+        <w:t>/</w:t>
+      </w:r>
+      <w:proofErr w:type="spellStart"/>
+      <w:r>
+        <w:rPr>
+          <w:rStyle w:val="pln"/>
+          <w:color w:val="3D464D"/>
+          <w:lang w:val="en-US"/>
+        </w:rPr>
+        <w:t>nomeDaLibOuFramework</w:t>
+      </w:r>
+      <w:proofErr w:type="spellEnd"/>
+      <w:r>
+        <w:rPr>
+          <w:rStyle w:val="pln"/>
+          <w:color w:val="3D464D"/>
+          <w:lang w:val="en-US"/>
+        </w:rPr>
+        <w:t xml:space="preserve"> </w:t>
+      </w:r>
+      <w:r>
+        <w:rPr>
+          <w:rStyle w:val="pun"/>
+          <w:color w:val="999999"/>
+          <w:lang w:val="en-US"/>
+        </w:rPr>
+        <w:t>--</w:t>
+      </w:r>
+      <w:r>
+        <w:rPr>
+          <w:rStyle w:val="pln"/>
+          <w:color w:val="3D464D"/>
+          <w:lang w:val="en-US"/>
+        </w:rPr>
+        <w:t>save</w:t>
+      </w:r>
+      <w:r>
+        <w:rPr>
+          <w:rStyle w:val="pun"/>
+          <w:color w:val="999999"/>
+          <w:lang w:val="en-US"/>
+        </w:rPr>
+        <w:t>-</w:t>
+      </w:r>
+      <w:r>
+        <w:rPr>
+          <w:rStyle w:val="pln"/>
+          <w:color w:val="3D464D"/>
+          <w:lang w:val="en-US"/>
+        </w:rPr>
+        <w:t>dev</w:t>
+      </w:r>
+    </w:p>
+    <w:p>
+      <w:pPr>
+        <w:pStyle w:val="NormalWeb"/>
+        <w:shd w:val="clear" w:color="auto" w:fill="FFFFFF"/>
+        <w:spacing w:before="360" w:beforeAutospacing="0" w:after="360" w:afterAutospacing="0"/>
+        <w:rPr>
+          <w:color w:val="3D464D"/>
+          <w:sz w:val="27"/>
+          <w:szCs w:val="27"/>
+        </w:rPr>
+      </w:pPr>
+      <w:r>
+        <w:rPr>
+          <w:color w:val="3D464D"/>
+          <w:sz w:val="27"/>
+          <w:szCs w:val="27"/>
+        </w:rPr>
+        <w:t xml:space="preserve">Nesse sentido, se quisermos instalar os </w:t>
+      </w:r>
+      <w:proofErr w:type="spellStart"/>
+      <w:r>
+        <w:rPr>
+          <w:color w:val="3D464D"/>
+          <w:sz w:val="27"/>
+          <w:szCs w:val="27"/>
+        </w:rPr>
+        <w:t>tsd</w:t>
+      </w:r>
+      <w:proofErr w:type="spellEnd"/>
+      <w:r>
+        <w:rPr>
+          <w:color w:val="3D464D"/>
+          <w:sz w:val="27"/>
+          <w:szCs w:val="27"/>
+        </w:rPr>
+        <w:t xml:space="preserve"> das três bibliotecas que foram citadas, fazemos:</w:t>
+      </w:r>
+    </w:p>
+    <w:p>
+      <w:pPr>
+        <w:pStyle w:val="Pr-formataoHTML"/>
+        <w:shd w:val="clear" w:color="auto" w:fill="F0F3F5"/>
+        <w:rPr>
+          <w:rStyle w:val="pln"/>
+          <w:color w:val="3D464D"/>
+          <w:lang w:val="en-US"/>
+        </w:rPr>
+      </w:pPr>
+      <w:proofErr w:type="spellStart"/>
+      <w:r>
+        <w:rPr>
+          <w:rStyle w:val="pln"/>
+          <w:color w:val="3D464D"/>
+          <w:lang w:val="en-US"/>
+        </w:rPr>
+        <w:t>npm</w:t>
+      </w:r>
+      <w:proofErr w:type="spellEnd"/>
+      <w:r>
+        <w:rPr>
+          <w:rStyle w:val="pln"/>
+          <w:color w:val="3D464D"/>
+          <w:lang w:val="en-US"/>
+        </w:rPr>
+        <w:t xml:space="preserve"> install </w:t>
+      </w:r>
+      <w:r>
+        <w:rPr>
+          <w:rStyle w:val="lit"/>
+          <w:color w:val="990055"/>
+          <w:lang w:val="en-US"/>
+        </w:rPr>
+        <w:t>@types</w:t>
+      </w:r>
+      <w:r>
+        <w:rPr>
+          <w:rStyle w:val="pun"/>
+          <w:color w:val="999999"/>
+          <w:lang w:val="en-US"/>
+        </w:rPr>
+        <w:t>/</w:t>
+      </w:r>
+      <w:proofErr w:type="spellStart"/>
+      <w:r>
+        <w:rPr>
+          <w:rStyle w:val="pln"/>
+          <w:color w:val="3D464D"/>
+          <w:lang w:val="en-US"/>
+        </w:rPr>
+        <w:t>jquery</w:t>
+      </w:r>
+      <w:proofErr w:type="spellEnd"/>
+      <w:r>
+        <w:rPr>
+          <w:rStyle w:val="pln"/>
+          <w:color w:val="3D464D"/>
+          <w:lang w:val="en-US"/>
+        </w:rPr>
+        <w:t xml:space="preserve"> </w:t>
+      </w:r>
+      <w:r>
+        <w:rPr>
+          <w:rStyle w:val="pun"/>
+          <w:color w:val="999999"/>
+          <w:lang w:val="en-US"/>
+        </w:rPr>
+        <w:t>--</w:t>
+      </w:r>
+      <w:r>
+        <w:rPr>
+          <w:rStyle w:val="pln"/>
+          <w:color w:val="3D464D"/>
+          <w:lang w:val="en-US"/>
+        </w:rPr>
+        <w:t>save</w:t>
+      </w:r>
+      <w:r>
+        <w:rPr>
+          <w:rStyle w:val="pun"/>
+          <w:color w:val="999999"/>
+          <w:lang w:val="en-US"/>
+        </w:rPr>
+        <w:t>-</w:t>
+      </w:r>
+      <w:r>
+        <w:rPr>
+          <w:rStyle w:val="pln"/>
+          <w:color w:val="3D464D"/>
+          <w:lang w:val="en-US"/>
+        </w:rPr>
+        <w:t>dev</w:t>
+      </w:r>
+    </w:p>
+    <w:p>
+      <w:pPr>
+        <w:pStyle w:val="Pr-formataoHTML"/>
+        <w:shd w:val="clear" w:color="auto" w:fill="F0F3F5"/>
+        <w:rPr>
+          <w:rStyle w:val="pln"/>
+          <w:color w:val="3D464D"/>
+          <w:lang w:val="en-US"/>
+        </w:rPr>
+      </w:pPr>
+      <w:proofErr w:type="spellStart"/>
+      <w:r>
+        <w:rPr>
+          <w:rStyle w:val="pln"/>
+          <w:color w:val="3D464D"/>
+          <w:lang w:val="en-US"/>
+        </w:rPr>
+        <w:t>npm</w:t>
+      </w:r>
+      <w:proofErr w:type="spellEnd"/>
+      <w:r>
+        <w:rPr>
+          <w:rStyle w:val="pln"/>
+          <w:color w:val="3D464D"/>
+          <w:lang w:val="en-US"/>
+        </w:rPr>
+        <w:t xml:space="preserve"> install </w:t>
+      </w:r>
+      <w:r>
+        <w:rPr>
+          <w:rStyle w:val="lit"/>
+          <w:color w:val="990055"/>
+          <w:lang w:val="en-US"/>
+        </w:rPr>
+        <w:t>@types</w:t>
+      </w:r>
+      <w:r>
+        <w:rPr>
+          <w:rStyle w:val="pun"/>
+          <w:color w:val="999999"/>
+          <w:lang w:val="en-US"/>
+        </w:rPr>
+        <w:t>/</w:t>
+      </w:r>
+      <w:proofErr w:type="spellStart"/>
+      <w:r>
+        <w:rPr>
+          <w:rStyle w:val="pln"/>
+          <w:color w:val="3D464D"/>
+          <w:lang w:val="en-US"/>
+        </w:rPr>
+        <w:t>lodash</w:t>
+      </w:r>
+      <w:proofErr w:type="spellEnd"/>
+      <w:r>
+        <w:rPr>
+          <w:rStyle w:val="pln"/>
+          <w:color w:val="3D464D"/>
+          <w:lang w:val="en-US"/>
+        </w:rPr>
+        <w:t xml:space="preserve"> </w:t>
+      </w:r>
+      <w:r>
+        <w:rPr>
+          <w:rStyle w:val="pun"/>
+          <w:color w:val="999999"/>
+          <w:lang w:val="en-US"/>
+        </w:rPr>
+        <w:t>--</w:t>
+      </w:r>
+      <w:r>
+        <w:rPr>
+          <w:rStyle w:val="pln"/>
+          <w:color w:val="3D464D"/>
+          <w:lang w:val="en-US"/>
+        </w:rPr>
+        <w:t>save</w:t>
+      </w:r>
+      <w:r>
+        <w:rPr>
+          <w:rStyle w:val="pun"/>
+          <w:color w:val="999999"/>
+          <w:lang w:val="en-US"/>
+        </w:rPr>
+        <w:t>-</w:t>
+      </w:r>
+      <w:r>
+        <w:rPr>
+          <w:rStyle w:val="pln"/>
+          <w:color w:val="3D464D"/>
+          <w:lang w:val="en-US"/>
+        </w:rPr>
+        <w:t>dev</w:t>
+      </w:r>
+    </w:p>
+    <w:p>
+      <w:pPr>
+        <w:pStyle w:val="Pr-formataoHTML"/>
+        <w:shd w:val="clear" w:color="auto" w:fill="F0F3F5"/>
+        <w:rPr>
+          <w:rFonts w:ascii="Consolas" w:hAnsi="Consolas"/>
+          <w:color w:val="3D464D"/>
+          <w:sz w:val="27"/>
+          <w:szCs w:val="27"/>
+          <w:lang w:val="en-US"/>
+        </w:rPr>
+      </w:pPr>
+      <w:proofErr w:type="spellStart"/>
+      <w:r>
+        <w:rPr>
+          <w:rStyle w:val="pln"/>
+          <w:color w:val="3D464D"/>
+          <w:lang w:val="en-US"/>
+        </w:rPr>
+        <w:t>npm</w:t>
+      </w:r>
+      <w:proofErr w:type="spellEnd"/>
+      <w:r>
+        <w:rPr>
+          <w:rStyle w:val="pln"/>
+          <w:color w:val="3D464D"/>
+          <w:lang w:val="en-US"/>
+        </w:rPr>
+        <w:t xml:space="preserve"> install </w:t>
+      </w:r>
+      <w:r>
+        <w:rPr>
+          <w:rStyle w:val="lit"/>
+          <w:color w:val="990055"/>
+          <w:lang w:val="en-US"/>
+        </w:rPr>
+        <w:t>@types</w:t>
+      </w:r>
+      <w:r>
+        <w:rPr>
+          <w:rStyle w:val="pun"/>
+          <w:color w:val="999999"/>
+          <w:lang w:val="en-US"/>
+        </w:rPr>
+        <w:t>/</w:t>
+      </w:r>
+      <w:r>
+        <w:rPr>
+          <w:rStyle w:val="pln"/>
+          <w:color w:val="3D464D"/>
+          <w:lang w:val="en-US"/>
+        </w:rPr>
+        <w:t xml:space="preserve">underscore </w:t>
+      </w:r>
+      <w:r>
+        <w:rPr>
+          <w:rStyle w:val="pun"/>
+          <w:color w:val="999999"/>
+          <w:lang w:val="en-US"/>
+        </w:rPr>
+        <w:t>--</w:t>
+      </w:r>
+      <w:r>
+        <w:rPr>
+          <w:rStyle w:val="pln"/>
+          <w:color w:val="3D464D"/>
+          <w:lang w:val="en-US"/>
+        </w:rPr>
+        <w:t>save</w:t>
+      </w:r>
+      <w:r>
+        <w:rPr>
+          <w:rStyle w:val="pun"/>
+          <w:color w:val="999999"/>
+          <w:lang w:val="en-US"/>
+        </w:rPr>
+        <w:t>-</w:t>
+      </w:r>
+      <w:r>
+        <w:rPr>
+          <w:rStyle w:val="pln"/>
+          <w:color w:val="3D464D"/>
+          <w:lang w:val="en-US"/>
+        </w:rPr>
+        <w:t>dev</w:t>
+      </w:r>
+    </w:p>
+    <w:p>
+      <w:pPr>
+        <w:pStyle w:val="NormalWeb"/>
+        <w:shd w:val="clear" w:color="auto" w:fill="FFFFFF"/>
+        <w:spacing w:before="0" w:beforeAutospacing="0" w:after="0" w:afterAutospacing="0"/>
+        <w:rPr>
+          <w:color w:val="3D464D"/>
+          <w:sz w:val="27"/>
+          <w:szCs w:val="27"/>
+        </w:rPr>
+      </w:pPr>
+      <w:r>
+        <w:rPr>
+          <w:color w:val="3D464D"/>
+          <w:sz w:val="27"/>
+          <w:szCs w:val="27"/>
+        </w:rPr>
+        <w:t xml:space="preserve">Qualquer </w:t>
+      </w:r>
+      <w:proofErr w:type="spellStart"/>
+      <w:r>
+        <w:rPr>
+          <w:color w:val="3D464D"/>
+          <w:sz w:val="27"/>
+          <w:szCs w:val="27"/>
+        </w:rPr>
+        <w:t>tsd</w:t>
+      </w:r>
+      <w:proofErr w:type="spellEnd"/>
+      <w:r>
+        <w:rPr>
+          <w:color w:val="3D464D"/>
+          <w:sz w:val="27"/>
+          <w:szCs w:val="27"/>
+        </w:rPr>
+        <w:t xml:space="preserve"> files que esteja dentro de </w:t>
+      </w:r>
+      <w:proofErr w:type="spellStart"/>
+      <w:r>
+        <w:rPr>
+          <w:rStyle w:val="CdigoHTML"/>
+          <w:color w:val="3D464D"/>
+          <w:sz w:val="23"/>
+          <w:szCs w:val="23"/>
+          <w:shd w:val="clear" w:color="auto" w:fill="F0F3F5"/>
+        </w:rPr>
+        <w:t>node_modules</w:t>
+      </w:r>
+      <w:proofErr w:type="spellEnd"/>
+      <w:r>
+        <w:rPr>
+          <w:rStyle w:val="CdigoHTML"/>
+          <w:color w:val="3D464D"/>
+          <w:sz w:val="23"/>
+          <w:szCs w:val="23"/>
+          <w:shd w:val="clear" w:color="auto" w:fill="F0F3F5"/>
+        </w:rPr>
+        <w:t>/@</w:t>
+      </w:r>
+      <w:proofErr w:type="spellStart"/>
+      <w:r>
+        <w:rPr>
+          <w:rStyle w:val="CdigoHTML"/>
+          <w:color w:val="3D464D"/>
+          <w:sz w:val="23"/>
+          <w:szCs w:val="23"/>
+          <w:shd w:val="clear" w:color="auto" w:fill="F0F3F5"/>
+        </w:rPr>
+        <w:t>types</w:t>
+      </w:r>
+      <w:proofErr w:type="spellEnd"/>
+      <w:r>
+        <w:rPr>
+          <w:color w:val="3D464D"/>
+          <w:sz w:val="27"/>
+          <w:szCs w:val="27"/>
+        </w:rPr>
+        <w:t xml:space="preserve"> será lidado automaticamente pelo compilador do </w:t>
+      </w:r>
+      <w:proofErr w:type="spellStart"/>
+      <w:r>
+        <w:rPr>
+          <w:color w:val="3D464D"/>
+          <w:sz w:val="27"/>
+          <w:szCs w:val="27"/>
+        </w:rPr>
+        <w:t>TypeScript</w:t>
+      </w:r>
+      <w:proofErr w:type="spellEnd"/>
+      <w:r>
+        <w:rPr>
+          <w:color w:val="3D464D"/>
+          <w:sz w:val="27"/>
+          <w:szCs w:val="27"/>
+        </w:rPr>
+        <w:t>.</w:t>
+      </w:r>
+    </w:p>
+    <w:p>
+      <w:pPr>
+        <w:pStyle w:val="NormalWeb"/>
+        <w:shd w:val="clear" w:color="auto" w:fill="FFFFFF"/>
+        <w:spacing w:before="0" w:beforeAutospacing="0" w:after="0" w:afterAutospacing="0"/>
+        <w:rPr>
+          <w:color w:val="3D464D"/>
+          <w:sz w:val="27"/>
+          <w:szCs w:val="27"/>
+        </w:rPr>
+      </w:pPr>
+      <w:r>
+        <w:rPr>
+          <w:color w:val="3D464D"/>
+          <w:sz w:val="27"/>
+          <w:szCs w:val="27"/>
+        </w:rPr>
+        <w:t xml:space="preserve">É preciso se conformar quando não houver do </w:t>
+      </w:r>
+      <w:proofErr w:type="spellStart"/>
+      <w:r>
+        <w:rPr>
+          <w:color w:val="3D464D"/>
+          <w:sz w:val="27"/>
+          <w:szCs w:val="27"/>
+        </w:rPr>
+        <w:t>Typing</w:t>
+      </w:r>
+      <w:proofErr w:type="spellEnd"/>
+      <w:r>
+        <w:rPr>
+          <w:color w:val="3D464D"/>
+          <w:sz w:val="27"/>
+          <w:szCs w:val="27"/>
+        </w:rPr>
+        <w:t xml:space="preserve"> para sua biblioteca preferida, neste caso, a estratégia do </w:t>
+      </w:r>
+      <w:r>
+        <w:rPr>
+          <w:rStyle w:val="CdigoHTML"/>
+          <w:color w:val="3D464D"/>
+          <w:sz w:val="23"/>
+          <w:szCs w:val="23"/>
+          <w:shd w:val="clear" w:color="auto" w:fill="F0F3F5"/>
+        </w:rPr>
+        <w:t>declare var</w:t>
+      </w:r>
+      <w:r>
+        <w:rPr>
+          <w:color w:val="3D464D"/>
+          <w:sz w:val="27"/>
+          <w:szCs w:val="27"/>
+        </w:rPr>
+        <w:t xml:space="preserve"> que vimos neste treinamento é uma saída, não muito ideal, mas que permitirá seu código compilar até que você encontre seu </w:t>
+      </w:r>
+      <w:proofErr w:type="spellStart"/>
+      <w:r>
+        <w:rPr>
+          <w:color w:val="3D464D"/>
+          <w:sz w:val="27"/>
+          <w:szCs w:val="27"/>
+        </w:rPr>
+        <w:t>tsd</w:t>
+      </w:r>
+      <w:proofErr w:type="spellEnd"/>
+      <w:r>
+        <w:rPr>
+          <w:color w:val="3D464D"/>
+          <w:sz w:val="27"/>
+          <w:szCs w:val="27"/>
+        </w:rPr>
+        <w:t>.</w:t>
+      </w:r>
+    </w:p>
+    <w:p>
+      <w:pPr>
+        <w:spacing w:after="0"/>
+      </w:pPr>
+    </w:p>
+    <w:p>
+      <w:pPr>
+        <w:spacing w:after="0"/>
+        <w:rPr>
+          <w:rFonts w:ascii="Arial" w:hAnsi="Arial" w:cs="Arial"/>
+          <w:b/>
+          <w:bCs/>
+          <w:color w:val="3D464D"/>
+          <w:spacing w:val="-8"/>
+          <w:sz w:val="28"/>
+          <w:szCs w:val="28"/>
+          <w:shd w:val="clear" w:color="auto" w:fill="EDF1F2"/>
+        </w:rPr>
+      </w:pPr>
+      <w:r>
+        <w:rPr>
+          <w:rFonts w:ascii="Arial" w:hAnsi="Arial" w:cs="Arial"/>
+          <w:b/>
+          <w:bCs/>
+          <w:color w:val="3D464D"/>
+          <w:spacing w:val="-8"/>
+          <w:sz w:val="28"/>
+          <w:szCs w:val="28"/>
+          <w:shd w:val="clear" w:color="auto" w:fill="EDF1F2"/>
+        </w:rPr>
+        <w:t>Extirpando os comentários do processo de compilação</w:t>
+      </w:r>
+    </w:p>
+    <w:p>
+      <w:pPr>
+        <w:spacing w:after="0"/>
+        <w:rPr>
+          <w:color w:val="3D464D"/>
+          <w:sz w:val="27"/>
+          <w:szCs w:val="27"/>
+          <w:shd w:val="clear" w:color="auto" w:fill="FFFFFF"/>
+        </w:rPr>
+      </w:pPr>
+      <w:r>
+        <w:rPr>
+          <w:color w:val="3D464D"/>
+          <w:sz w:val="27"/>
+          <w:szCs w:val="27"/>
+          <w:shd w:val="clear" w:color="auto" w:fill="FFFFFF"/>
+        </w:rPr>
+        <w:t xml:space="preserve">Podemos resolver esse problema facilmente solicitando ao compilador do </w:t>
+      </w:r>
+      <w:proofErr w:type="spellStart"/>
+      <w:r>
+        <w:rPr>
+          <w:color w:val="3D464D"/>
+          <w:sz w:val="27"/>
+          <w:szCs w:val="27"/>
+          <w:shd w:val="clear" w:color="auto" w:fill="FFFFFF"/>
+        </w:rPr>
+        <w:t>TypeScript</w:t>
+      </w:r>
+      <w:proofErr w:type="spellEnd"/>
+      <w:r>
+        <w:rPr>
+          <w:color w:val="3D464D"/>
+          <w:sz w:val="27"/>
+          <w:szCs w:val="27"/>
+          <w:shd w:val="clear" w:color="auto" w:fill="FFFFFF"/>
+        </w:rPr>
+        <w:t xml:space="preserve"> que remova todos os comentários do arquivo </w:t>
+      </w:r>
+      <w:proofErr w:type="spellStart"/>
+      <w:r>
+        <w:rPr>
+          <w:color w:val="3D464D"/>
+          <w:sz w:val="27"/>
+          <w:szCs w:val="27"/>
+          <w:shd w:val="clear" w:color="auto" w:fill="FFFFFF"/>
+        </w:rPr>
+        <w:t>JavaScript</w:t>
+      </w:r>
+      <w:proofErr w:type="spellEnd"/>
+      <w:r>
+        <w:rPr>
+          <w:color w:val="3D464D"/>
+          <w:sz w:val="27"/>
+          <w:szCs w:val="27"/>
+          <w:shd w:val="clear" w:color="auto" w:fill="FFFFFF"/>
+        </w:rPr>
+        <w:t xml:space="preserve"> resultante da compilação do nosso código </w:t>
+      </w:r>
+      <w:proofErr w:type="spellStart"/>
+      <w:r>
+        <w:rPr>
+          <w:color w:val="3D464D"/>
+          <w:sz w:val="27"/>
+          <w:szCs w:val="27"/>
+          <w:shd w:val="clear" w:color="auto" w:fill="FFFFFF"/>
+        </w:rPr>
+        <w:lastRenderedPageBreak/>
+        <w:t>TypeScript</w:t>
+      </w:r>
+      <w:proofErr w:type="spellEnd"/>
+      <w:r>
+        <w:rPr>
+          <w:color w:val="3D464D"/>
+          <w:sz w:val="27"/>
+          <w:szCs w:val="27"/>
+          <w:shd w:val="clear" w:color="auto" w:fill="FFFFFF"/>
+        </w:rPr>
+        <w:t>. Para isso, basta adicionar a propriedade </w:t>
+      </w:r>
+      <w:r>
+        <w:rPr>
+          <w:rStyle w:val="CdigoHTML"/>
+          <w:rFonts w:eastAsiaTheme="minorHAnsi"/>
+          <w:color w:val="3D464D"/>
+          <w:shd w:val="clear" w:color="auto" w:fill="F0F3F5"/>
+        </w:rPr>
+        <w:t>"</w:t>
+      </w:r>
+      <w:proofErr w:type="spellStart"/>
+      <w:r>
+        <w:rPr>
+          <w:rStyle w:val="CdigoHTML"/>
+          <w:rFonts w:eastAsiaTheme="minorHAnsi"/>
+          <w:color w:val="3D464D"/>
+          <w:shd w:val="clear" w:color="auto" w:fill="F0F3F5"/>
+        </w:rPr>
+        <w:t>removeComments</w:t>
+      </w:r>
+      <w:proofErr w:type="spellEnd"/>
+      <w:r>
+        <w:rPr>
+          <w:rStyle w:val="CdigoHTML"/>
+          <w:rFonts w:eastAsiaTheme="minorHAnsi"/>
+          <w:color w:val="3D464D"/>
+          <w:shd w:val="clear" w:color="auto" w:fill="F0F3F5"/>
+        </w:rPr>
+        <w:t xml:space="preserve">": </w:t>
+      </w:r>
+      <w:proofErr w:type="spellStart"/>
+      <w:r>
+        <w:rPr>
+          <w:rStyle w:val="CdigoHTML"/>
+          <w:rFonts w:eastAsiaTheme="minorHAnsi"/>
+          <w:color w:val="3D464D"/>
+          <w:shd w:val="clear" w:color="auto" w:fill="F0F3F5"/>
+        </w:rPr>
+        <w:t>true</w:t>
+      </w:r>
+      <w:proofErr w:type="spellEnd"/>
+      <w:r>
+        <w:rPr>
+          <w:color w:val="3D464D"/>
+          <w:sz w:val="27"/>
+          <w:szCs w:val="27"/>
+          <w:shd w:val="clear" w:color="auto" w:fill="FFFFFF"/>
+        </w:rPr>
+        <w:t> no arquivo </w:t>
+      </w:r>
+      <w:proofErr w:type="spellStart"/>
+      <w:proofErr w:type="gramStart"/>
+      <w:r>
+        <w:rPr>
+          <w:rStyle w:val="CdigoHTML"/>
+          <w:rFonts w:eastAsiaTheme="minorHAnsi"/>
+          <w:color w:val="3D464D"/>
+          <w:shd w:val="clear" w:color="auto" w:fill="F0F3F5"/>
+        </w:rPr>
+        <w:t>tsconfig.json</w:t>
+      </w:r>
+      <w:proofErr w:type="spellEnd"/>
+      <w:proofErr w:type="gramEnd"/>
+      <w:r>
+        <w:rPr>
+          <w:color w:val="3D464D"/>
+          <w:sz w:val="27"/>
+          <w:szCs w:val="27"/>
+          <w:shd w:val="clear" w:color="auto" w:fill="FFFFFF"/>
+        </w:rPr>
+        <w:t>.</w:t>
+      </w:r>
+    </w:p>
+    <w:p>
+      <w:pPr>
+        <w:spacing w:after="0"/>
+        <w:rPr>
+          <w:color w:val="3D464D"/>
+          <w:sz w:val="27"/>
+          <w:szCs w:val="27"/>
           <w:shd w:val="clear" w:color="auto" w:fill="FFFFFF"/>
         </w:rPr>
       </w:pPr>
@@ -2998,6 +4670,11 @@
       <w:bCs/>
     </w:rPr>
   </w:style>
+  <w:style w:type="character" w:customStyle="1" w:styleId="lit">
+    <w:name w:val="lit"/>
+    <w:basedOn w:val="Fontepargpadro"/>
+    <w:rsid w:val="00A01D26"/>
+  </w:style>
 </w:styles>
 </file>
 

</xml_diff>